<commit_message>
OPE AC 2 e 3_
Projeto com correção dos nomes dos participantes
</commit_message>
<xml_diff>
--- a/OPE_Projeto_RCP_BD.docx
+++ b/OPE_Projeto_RCP_BD.docx
@@ -78,7 +78,21 @@
         <w:rPr>
           <w:b/>
         </w:rPr>
-        <w:t xml:space="preserve"> Rafael Diniz, Vaney Rocha</w:t>
+        <w:t xml:space="preserve"> Rafael Diniz, </w:t>
+      </w:r>
+      <w:r>
+        <w:rPr>
+          <w:b/>
+        </w:rPr>
+        <w:t xml:space="preserve">Ramon Fontana, </w:t>
+      </w:r>
+      <w:bookmarkStart w:id="0" w:name="_GoBack"/>
+      <w:bookmarkEnd w:id="0"/>
+      <w:r>
+        <w:rPr>
+          <w:b/>
+        </w:rPr>
+        <w:t>Vaney Rocha</w:t>
       </w:r>
     </w:p>
     <w:p>
@@ -91,24 +105,7 @@
       </w:r>
       <w:r>
         <w:br/>
-      </w:r>
-      <w:r>
-        <w:t>São Paulo</w:t>
-      </w:r>
-      <w:r>
-        <w:t xml:space="preserve"> – </w:t>
-      </w:r>
-      <w:r>
-        <w:t>SP</w:t>
-      </w:r>
-      <w:r>
-        <w:t xml:space="preserve"> – Bra</w:t>
-      </w:r>
-      <w:r>
-        <w:t>s</w:t>
-      </w:r>
-      <w:r>
-        <w:t>il</w:t>
+        <w:t>São Paulo – SP – Brasil</w:t>
       </w:r>
       <w:r>
         <w:br/>
@@ -125,15 +122,25 @@
         </w:rPr>
       </w:pPr>
       <w:proofErr w:type="spellStart"/>
-      <w:r>
-        <w:rPr>
-          <w:rFonts w:ascii="Courier New" w:eastAsia="Courier New" w:hAnsi="Courier New" w:cs="Courier New"/>
-          <w:sz w:val="20"/>
-          <w:szCs w:val="20"/>
-        </w:rPr>
-        <w:t>Isac.campos</w:t>
+      <w:proofErr w:type="gramStart"/>
+      <w:r>
+        <w:rPr>
+          <w:rFonts w:ascii="Courier New" w:eastAsia="Courier New" w:hAnsi="Courier New" w:cs="Courier New"/>
+          <w:sz w:val="20"/>
+          <w:szCs w:val="20"/>
+        </w:rPr>
+        <w:t>i</w:t>
+      </w:r>
+      <w:r>
+        <w:rPr>
+          <w:rFonts w:ascii="Courier New" w:eastAsia="Courier New" w:hAnsi="Courier New" w:cs="Courier New"/>
+          <w:sz w:val="20"/>
+          <w:szCs w:val="20"/>
+        </w:rPr>
+        <w:t>sac.campos</w:t>
       </w:r>
       <w:proofErr w:type="spellEnd"/>
+      <w:proofErr w:type="gramEnd"/>
       <w:r>
         <w:rPr>
           <w:rFonts w:ascii="Courier New" w:eastAsia="Courier New" w:hAnsi="Courier New" w:cs="Courier New"/>
@@ -176,8 +183,26 @@
           <w:rFonts w:ascii="Courier New" w:eastAsia="Courier New" w:hAnsi="Courier New" w:cs="Courier New"/>
           <w:sz w:val="20"/>
           <w:szCs w:val="20"/>
-        </w:rPr>
-        <w:t>leonardo.pires</w:t>
+          <w:u w:val="single"/>
+        </w:rPr>
+        <w:t>l</w:t>
+      </w:r>
+      <w:r>
+        <w:rPr>
+          <w:rFonts w:ascii="Courier New" w:eastAsia="Courier New" w:hAnsi="Courier New" w:cs="Courier New"/>
+          <w:sz w:val="20"/>
+          <w:szCs w:val="20"/>
+          <w:u w:val="single"/>
+        </w:rPr>
+        <w:t>eonardo</w:t>
+      </w:r>
+      <w:r>
+        <w:rPr>
+          <w:rFonts w:ascii="Courier New" w:eastAsia="Courier New" w:hAnsi="Courier New" w:cs="Courier New"/>
+          <w:sz w:val="20"/>
+          <w:szCs w:val="20"/>
+        </w:rPr>
+        <w:t>.pires</w:t>
       </w:r>
       <w:proofErr w:type="spellEnd"/>
       <w:proofErr w:type="gramEnd"/>
@@ -217,15 +242,25 @@
         </w:rPr>
       </w:pPr>
       <w:proofErr w:type="spellStart"/>
-      <w:r>
-        <w:rPr>
-          <w:rFonts w:ascii="Courier New" w:eastAsia="Courier New" w:hAnsi="Courier New" w:cs="Courier New"/>
-          <w:sz w:val="20"/>
-          <w:szCs w:val="20"/>
-        </w:rPr>
-        <w:t>Samuel.soares</w:t>
+      <w:proofErr w:type="gramStart"/>
+      <w:r>
+        <w:rPr>
+          <w:rFonts w:ascii="Courier New" w:eastAsia="Courier New" w:hAnsi="Courier New" w:cs="Courier New"/>
+          <w:sz w:val="20"/>
+          <w:szCs w:val="20"/>
+        </w:rPr>
+        <w:t>s</w:t>
+      </w:r>
+      <w:r>
+        <w:rPr>
+          <w:rFonts w:ascii="Courier New" w:eastAsia="Courier New" w:hAnsi="Courier New" w:cs="Courier New"/>
+          <w:sz w:val="20"/>
+          <w:szCs w:val="20"/>
+        </w:rPr>
+        <w:t>amuel.soares</w:t>
       </w:r>
       <w:proofErr w:type="spellEnd"/>
+      <w:proofErr w:type="gramEnd"/>
       <w:r>
         <w:rPr>
           <w:rFonts w:ascii="Courier New" w:eastAsia="Courier New" w:hAnsi="Courier New" w:cs="Courier New"/>
@@ -262,15 +297,25 @@
         </w:rPr>
       </w:pPr>
       <w:proofErr w:type="spellStart"/>
-      <w:r>
-        <w:rPr>
-          <w:rFonts w:ascii="Courier New" w:eastAsia="Courier New" w:hAnsi="Courier New" w:cs="Courier New"/>
-          <w:sz w:val="20"/>
-          <w:szCs w:val="20"/>
-        </w:rPr>
-        <w:t>Rafael.diniz</w:t>
+      <w:proofErr w:type="gramStart"/>
+      <w:r>
+        <w:rPr>
+          <w:rFonts w:ascii="Courier New" w:eastAsia="Courier New" w:hAnsi="Courier New" w:cs="Courier New"/>
+          <w:sz w:val="20"/>
+          <w:szCs w:val="20"/>
+        </w:rPr>
+        <w:t>r</w:t>
+      </w:r>
+      <w:r>
+        <w:rPr>
+          <w:rFonts w:ascii="Courier New" w:eastAsia="Courier New" w:hAnsi="Courier New" w:cs="Courier New"/>
+          <w:sz w:val="20"/>
+          <w:szCs w:val="20"/>
+        </w:rPr>
+        <w:t>afael.diniz</w:t>
       </w:r>
       <w:proofErr w:type="spellEnd"/>
+      <w:proofErr w:type="gramEnd"/>
       <w:r>
         <w:rPr>
           <w:rFonts w:ascii="Courier New" w:eastAsia="Courier New" w:hAnsi="Courier New" w:cs="Courier New"/>
@@ -312,32 +357,38 @@
           <w:sz w:val="20"/>
           <w:szCs w:val="20"/>
         </w:rPr>
-        <w:t>vaney.santos</w:t>
-      </w:r>
-      <w:r>
-        <w:rPr>
-          <w:rFonts w:ascii="Courier New" w:eastAsia="Courier New" w:hAnsi="Courier New" w:cs="Courier New"/>
-          <w:sz w:val="20"/>
-          <w:szCs w:val="20"/>
-        </w:rPr>
-        <w:t>@</w:t>
-      </w:r>
-      <w:r>
-        <w:rPr>
-          <w:rFonts w:ascii="Courier New" w:eastAsia="Courier New" w:hAnsi="Courier New" w:cs="Courier New"/>
-          <w:sz w:val="20"/>
-          <w:szCs w:val="20"/>
-        </w:rPr>
-        <w:t>aluno.</w:t>
-      </w:r>
-      <w:r>
-        <w:rPr>
-          <w:rFonts w:ascii="Courier New" w:eastAsia="Courier New" w:hAnsi="Courier New" w:cs="Courier New"/>
-          <w:sz w:val="20"/>
-          <w:szCs w:val="20"/>
-        </w:rPr>
-        <w:t>faculdadeimpacta.com.br</w:t>
-      </w:r>
+        <w:t>ramon.fontana@aluno.faculdadeimpacta.com.br</w:t>
+      </w:r>
+    </w:p>
+    <w:p>
+      <w:pPr>
+        <w:spacing w:after="120"/>
+        <w:jc w:val="center"/>
+        <w:rPr>
+          <w:rFonts w:ascii="Courier New" w:eastAsia="Courier New" w:hAnsi="Courier New" w:cs="Courier New"/>
+          <w:sz w:val="20"/>
+          <w:szCs w:val="20"/>
+        </w:rPr>
+      </w:pPr>
+      <w:r>
+        <w:rPr>
+          <w:rFonts w:ascii="Courier New" w:eastAsia="Courier New" w:hAnsi="Courier New" w:cs="Courier New"/>
+          <w:sz w:val="20"/>
+          <w:szCs w:val="20"/>
+        </w:rPr>
+        <w:t>vaney.santos@aluno.faculdadeimpacta.com.br</w:t>
+      </w:r>
+    </w:p>
+    <w:p>
+      <w:pPr>
+        <w:spacing w:after="120"/>
+        <w:jc w:val="center"/>
+        <w:rPr>
+          <w:rFonts w:ascii="Courier New" w:eastAsia="Courier New" w:hAnsi="Courier New" w:cs="Courier New"/>
+          <w:sz w:val="20"/>
+          <w:szCs w:val="20"/>
+        </w:rPr>
+      </w:pPr>
     </w:p>
     <w:p>
       <w:pPr>
@@ -377,782 +428,39 @@
         <w:ind w:left="454" w:right="454"/>
         <w:rPr>
           <w:i/>
+          <w:lang w:val="en-US"/>
         </w:rPr>
       </w:pPr>
       <w:r>
         <w:rPr>
           <w:b/>
           <w:i/>
+          <w:lang w:val="en-US"/>
         </w:rPr>
         <w:t>Abstract</w:t>
       </w:r>
       <w:r>
         <w:rPr>
           <w:i/>
-        </w:rPr>
-        <w:t xml:space="preserve">. </w:t>
+          <w:lang w:val="en-US"/>
+        </w:rPr>
+        <w:t xml:space="preserve">. This project aims to update the way of management of the ONG Cultural Republic of </w:t>
       </w:r>
       <w:proofErr w:type="spellStart"/>
       <w:r>
         <w:rPr>
           <w:i/>
-        </w:rPr>
-        <w:t>This</w:t>
+          <w:lang w:val="en-US"/>
+        </w:rPr>
+        <w:t>Palmares</w:t>
       </w:r>
       <w:proofErr w:type="spellEnd"/>
       <w:r>
         <w:rPr>
           <w:i/>
-        </w:rPr>
-        <w:t xml:space="preserve"> </w:t>
-      </w:r>
-      <w:proofErr w:type="spellStart"/>
-      <w:r>
-        <w:rPr>
-          <w:i/>
-        </w:rPr>
-        <w:t>project</w:t>
-      </w:r>
-      <w:proofErr w:type="spellEnd"/>
-      <w:r>
-        <w:rPr>
-          <w:i/>
-        </w:rPr>
-        <w:t xml:space="preserve"> </w:t>
-      </w:r>
-      <w:proofErr w:type="spellStart"/>
-      <w:r>
-        <w:rPr>
-          <w:i/>
-        </w:rPr>
-        <w:t>aims</w:t>
-      </w:r>
-      <w:proofErr w:type="spellEnd"/>
-      <w:r>
-        <w:rPr>
-          <w:i/>
-        </w:rPr>
-        <w:t xml:space="preserve"> to </w:t>
-      </w:r>
-      <w:proofErr w:type="spellStart"/>
-      <w:r>
-        <w:rPr>
-          <w:i/>
-        </w:rPr>
-        <w:t>update</w:t>
-      </w:r>
-      <w:proofErr w:type="spellEnd"/>
-      <w:r>
-        <w:rPr>
-          <w:i/>
-        </w:rPr>
-        <w:t xml:space="preserve"> </w:t>
-      </w:r>
-      <w:proofErr w:type="spellStart"/>
-      <w:r>
-        <w:rPr>
-          <w:i/>
-        </w:rPr>
-        <w:t>the</w:t>
-      </w:r>
-      <w:proofErr w:type="spellEnd"/>
-      <w:r>
-        <w:rPr>
-          <w:i/>
-        </w:rPr>
-        <w:t xml:space="preserve"> </w:t>
-      </w:r>
-      <w:proofErr w:type="spellStart"/>
-      <w:r>
-        <w:rPr>
-          <w:i/>
-        </w:rPr>
-        <w:t>way</w:t>
-      </w:r>
-      <w:proofErr w:type="spellEnd"/>
-      <w:r>
-        <w:rPr>
-          <w:i/>
-        </w:rPr>
-        <w:t xml:space="preserve"> </w:t>
-      </w:r>
-      <w:proofErr w:type="spellStart"/>
-      <w:r>
-        <w:rPr>
-          <w:i/>
-        </w:rPr>
-        <w:t>of</w:t>
-      </w:r>
-      <w:proofErr w:type="spellEnd"/>
-      <w:r>
-        <w:rPr>
-          <w:i/>
-        </w:rPr>
-        <w:t xml:space="preserve"> management </w:t>
-      </w:r>
-      <w:proofErr w:type="spellStart"/>
-      <w:r>
-        <w:rPr>
-          <w:i/>
-        </w:rPr>
-        <w:t>of</w:t>
-      </w:r>
-      <w:proofErr w:type="spellEnd"/>
-      <w:r>
-        <w:rPr>
-          <w:i/>
-        </w:rPr>
-        <w:t xml:space="preserve"> </w:t>
-      </w:r>
-      <w:proofErr w:type="spellStart"/>
-      <w:r>
-        <w:rPr>
-          <w:i/>
-        </w:rPr>
-        <w:t>the</w:t>
-      </w:r>
-      <w:proofErr w:type="spellEnd"/>
-      <w:r>
-        <w:rPr>
-          <w:i/>
-        </w:rPr>
-        <w:t xml:space="preserve"> ONG Cultural </w:t>
-      </w:r>
-      <w:proofErr w:type="spellStart"/>
-      <w:r>
-        <w:rPr>
-          <w:i/>
-        </w:rPr>
-        <w:t>Republic</w:t>
-      </w:r>
-      <w:proofErr w:type="spellEnd"/>
-      <w:r>
-        <w:rPr>
-          <w:i/>
-        </w:rPr>
-        <w:t xml:space="preserve"> </w:t>
-      </w:r>
-      <w:proofErr w:type="spellStart"/>
-      <w:r>
-        <w:rPr>
-          <w:i/>
-        </w:rPr>
-        <w:t>of</w:t>
-      </w:r>
-      <w:proofErr w:type="spellEnd"/>
-      <w:r>
-        <w:rPr>
-          <w:i/>
-        </w:rPr>
-        <w:t xml:space="preserve"> Palmares. The ONG </w:t>
-      </w:r>
-      <w:proofErr w:type="spellStart"/>
-      <w:r>
-        <w:rPr>
-          <w:i/>
-        </w:rPr>
-        <w:t>has</w:t>
-      </w:r>
-      <w:proofErr w:type="spellEnd"/>
-      <w:r>
-        <w:rPr>
-          <w:i/>
-        </w:rPr>
-        <w:t xml:space="preserve"> </w:t>
-      </w:r>
-      <w:proofErr w:type="spellStart"/>
-      <w:r>
-        <w:rPr>
-          <w:i/>
-        </w:rPr>
-        <w:t>been</w:t>
-      </w:r>
-      <w:proofErr w:type="spellEnd"/>
-      <w:r>
-        <w:rPr>
-          <w:i/>
-        </w:rPr>
-        <w:t xml:space="preserve"> in </w:t>
-      </w:r>
-      <w:proofErr w:type="spellStart"/>
-      <w:r>
-        <w:rPr>
-          <w:i/>
-        </w:rPr>
-        <w:t>existence</w:t>
-      </w:r>
-      <w:proofErr w:type="spellEnd"/>
-      <w:r>
-        <w:rPr>
-          <w:i/>
-        </w:rPr>
-        <w:t xml:space="preserve"> for more </w:t>
-      </w:r>
-      <w:proofErr w:type="spellStart"/>
-      <w:r>
-        <w:rPr>
-          <w:i/>
-        </w:rPr>
-        <w:t>than</w:t>
-      </w:r>
-      <w:proofErr w:type="spellEnd"/>
-      <w:r>
-        <w:rPr>
-          <w:i/>
-        </w:rPr>
-        <w:t xml:space="preserve"> 30 </w:t>
-      </w:r>
-      <w:proofErr w:type="spellStart"/>
-      <w:r>
-        <w:rPr>
-          <w:i/>
-        </w:rPr>
-        <w:t>years</w:t>
-      </w:r>
-      <w:proofErr w:type="spellEnd"/>
-      <w:r>
-        <w:rPr>
-          <w:i/>
-        </w:rPr>
-        <w:t xml:space="preserve"> </w:t>
-      </w:r>
-      <w:proofErr w:type="spellStart"/>
-      <w:r>
-        <w:rPr>
-          <w:i/>
-        </w:rPr>
-        <w:t>and</w:t>
-      </w:r>
-      <w:proofErr w:type="spellEnd"/>
-      <w:r>
-        <w:rPr>
-          <w:i/>
-        </w:rPr>
-        <w:t xml:space="preserve"> still </w:t>
-      </w:r>
-      <w:proofErr w:type="spellStart"/>
-      <w:r>
-        <w:rPr>
-          <w:i/>
-        </w:rPr>
-        <w:t>maintains</w:t>
-      </w:r>
-      <w:proofErr w:type="spellEnd"/>
-      <w:r>
-        <w:rPr>
-          <w:i/>
-        </w:rPr>
-        <w:t xml:space="preserve"> </w:t>
-      </w:r>
-      <w:proofErr w:type="spellStart"/>
-      <w:r>
-        <w:rPr>
-          <w:i/>
-        </w:rPr>
-        <w:t>the</w:t>
-      </w:r>
-      <w:proofErr w:type="spellEnd"/>
-      <w:r>
-        <w:rPr>
-          <w:i/>
-        </w:rPr>
-        <w:t xml:space="preserve"> </w:t>
-      </w:r>
-      <w:proofErr w:type="spellStart"/>
-      <w:r>
-        <w:rPr>
-          <w:i/>
-        </w:rPr>
-        <w:t>same</w:t>
-      </w:r>
-      <w:proofErr w:type="spellEnd"/>
-      <w:r>
-        <w:rPr>
-          <w:i/>
-        </w:rPr>
-        <w:t xml:space="preserve"> management standards </w:t>
-      </w:r>
-      <w:proofErr w:type="spellStart"/>
-      <w:r>
-        <w:rPr>
-          <w:i/>
-        </w:rPr>
-        <w:t>where</w:t>
-      </w:r>
-      <w:proofErr w:type="spellEnd"/>
-      <w:r>
-        <w:rPr>
-          <w:i/>
-        </w:rPr>
-        <w:t xml:space="preserve"> it </w:t>
-      </w:r>
-      <w:proofErr w:type="spellStart"/>
-      <w:r>
-        <w:rPr>
-          <w:i/>
-        </w:rPr>
-        <w:t>registers</w:t>
-      </w:r>
-      <w:proofErr w:type="spellEnd"/>
-      <w:r>
-        <w:rPr>
-          <w:i/>
-        </w:rPr>
-        <w:t xml:space="preserve"> </w:t>
-      </w:r>
-      <w:proofErr w:type="spellStart"/>
-      <w:r>
-        <w:rPr>
-          <w:i/>
-        </w:rPr>
-        <w:t>students</w:t>
-      </w:r>
-      <w:proofErr w:type="spellEnd"/>
-      <w:r>
-        <w:rPr>
-          <w:i/>
-        </w:rPr>
-        <w:t xml:space="preserve">, </w:t>
-      </w:r>
-      <w:proofErr w:type="spellStart"/>
-      <w:r>
-        <w:rPr>
-          <w:i/>
-        </w:rPr>
-        <w:t>teachers</w:t>
-      </w:r>
-      <w:proofErr w:type="spellEnd"/>
-      <w:r>
-        <w:rPr>
-          <w:i/>
-        </w:rPr>
-        <w:t xml:space="preserve">, </w:t>
-      </w:r>
-      <w:proofErr w:type="spellStart"/>
-      <w:r>
-        <w:rPr>
-          <w:i/>
-        </w:rPr>
-        <w:t>employees</w:t>
-      </w:r>
-      <w:proofErr w:type="spellEnd"/>
-      <w:r>
-        <w:rPr>
-          <w:i/>
-        </w:rPr>
-        <w:t xml:space="preserve"> </w:t>
-      </w:r>
-      <w:proofErr w:type="spellStart"/>
-      <w:r>
-        <w:rPr>
-          <w:i/>
-        </w:rPr>
-        <w:t>and</w:t>
-      </w:r>
-      <w:proofErr w:type="spellEnd"/>
-      <w:r>
-        <w:rPr>
-          <w:i/>
-        </w:rPr>
-        <w:t xml:space="preserve"> </w:t>
-      </w:r>
-      <w:proofErr w:type="spellStart"/>
-      <w:r>
-        <w:rPr>
-          <w:i/>
-        </w:rPr>
-        <w:t>so</w:t>
-      </w:r>
-      <w:proofErr w:type="spellEnd"/>
-      <w:r>
-        <w:rPr>
-          <w:i/>
-        </w:rPr>
-        <w:t xml:space="preserve"> on. </w:t>
-      </w:r>
-      <w:proofErr w:type="spellStart"/>
-      <w:r>
-        <w:rPr>
-          <w:i/>
-        </w:rPr>
-        <w:t>all</w:t>
-      </w:r>
-      <w:proofErr w:type="spellEnd"/>
-      <w:r>
-        <w:rPr>
-          <w:i/>
-        </w:rPr>
-        <w:t xml:space="preserve"> on </w:t>
-      </w:r>
-      <w:proofErr w:type="spellStart"/>
-      <w:r>
-        <w:rPr>
-          <w:i/>
-        </w:rPr>
-        <w:t>paper</w:t>
-      </w:r>
-      <w:proofErr w:type="spellEnd"/>
-      <w:r>
-        <w:rPr>
-          <w:i/>
-        </w:rPr>
-        <w:t xml:space="preserve"> </w:t>
-      </w:r>
-      <w:proofErr w:type="spellStart"/>
-      <w:r>
-        <w:rPr>
-          <w:i/>
-        </w:rPr>
-        <w:t>which</w:t>
-      </w:r>
-      <w:proofErr w:type="spellEnd"/>
-      <w:r>
-        <w:rPr>
-          <w:i/>
-        </w:rPr>
-        <w:t xml:space="preserve"> makes it </w:t>
-      </w:r>
-      <w:proofErr w:type="spellStart"/>
-      <w:r>
-        <w:rPr>
-          <w:i/>
-        </w:rPr>
-        <w:t>difficult</w:t>
-      </w:r>
-      <w:proofErr w:type="spellEnd"/>
-      <w:r>
-        <w:rPr>
-          <w:i/>
-        </w:rPr>
-        <w:t xml:space="preserve"> to </w:t>
-      </w:r>
-      <w:proofErr w:type="spellStart"/>
-      <w:r>
-        <w:rPr>
-          <w:i/>
-        </w:rPr>
-        <w:t>manage</w:t>
-      </w:r>
-      <w:proofErr w:type="spellEnd"/>
-      <w:r>
-        <w:rPr>
-          <w:i/>
-        </w:rPr>
-        <w:t xml:space="preserve"> </w:t>
-      </w:r>
-      <w:proofErr w:type="spellStart"/>
-      <w:r>
-        <w:rPr>
-          <w:i/>
-        </w:rPr>
-        <w:t>mainly</w:t>
-      </w:r>
-      <w:proofErr w:type="spellEnd"/>
-      <w:r>
-        <w:rPr>
-          <w:i/>
-        </w:rPr>
-        <w:t xml:space="preserve"> </w:t>
-      </w:r>
-      <w:proofErr w:type="spellStart"/>
-      <w:r>
-        <w:rPr>
-          <w:i/>
-        </w:rPr>
-        <w:t>remotely</w:t>
-      </w:r>
-      <w:proofErr w:type="spellEnd"/>
-      <w:r>
-        <w:rPr>
-          <w:i/>
-        </w:rPr>
-        <w:t xml:space="preserve">, </w:t>
-      </w:r>
-      <w:proofErr w:type="spellStart"/>
-      <w:r>
-        <w:rPr>
-          <w:i/>
-        </w:rPr>
-        <w:t>so</w:t>
-      </w:r>
-      <w:proofErr w:type="spellEnd"/>
-      <w:r>
-        <w:rPr>
-          <w:i/>
-        </w:rPr>
-        <w:t xml:space="preserve"> </w:t>
-      </w:r>
-      <w:proofErr w:type="spellStart"/>
-      <w:r>
-        <w:rPr>
-          <w:i/>
-        </w:rPr>
-        <w:t>our</w:t>
-      </w:r>
-      <w:proofErr w:type="spellEnd"/>
-      <w:r>
-        <w:rPr>
-          <w:i/>
-        </w:rPr>
-        <w:t xml:space="preserve"> </w:t>
-      </w:r>
-      <w:proofErr w:type="spellStart"/>
-      <w:r>
-        <w:rPr>
-          <w:i/>
-        </w:rPr>
-        <w:t>group</w:t>
-      </w:r>
-      <w:proofErr w:type="spellEnd"/>
-      <w:r>
-        <w:rPr>
-          <w:i/>
-        </w:rPr>
-        <w:t xml:space="preserve"> will </w:t>
-      </w:r>
-      <w:proofErr w:type="spellStart"/>
-      <w:r>
-        <w:rPr>
-          <w:i/>
-        </w:rPr>
-        <w:t>develop</w:t>
-      </w:r>
-      <w:proofErr w:type="spellEnd"/>
-      <w:r>
-        <w:rPr>
-          <w:i/>
-        </w:rPr>
-        <w:t xml:space="preserve"> a </w:t>
-      </w:r>
-      <w:proofErr w:type="spellStart"/>
-      <w:r>
-        <w:rPr>
-          <w:i/>
-        </w:rPr>
-        <w:t>computer</w:t>
-      </w:r>
-      <w:proofErr w:type="spellEnd"/>
-      <w:r>
-        <w:rPr>
-          <w:i/>
-        </w:rPr>
-        <w:t xml:space="preserve"> system </w:t>
-      </w:r>
-      <w:proofErr w:type="spellStart"/>
-      <w:r>
-        <w:rPr>
-          <w:i/>
-        </w:rPr>
-        <w:t>that</w:t>
-      </w:r>
-      <w:proofErr w:type="spellEnd"/>
-      <w:r>
-        <w:rPr>
-          <w:i/>
-        </w:rPr>
-        <w:t xml:space="preserve"> will </w:t>
-      </w:r>
-      <w:proofErr w:type="spellStart"/>
-      <w:r>
-        <w:rPr>
-          <w:i/>
-        </w:rPr>
-        <w:t>allow</w:t>
-      </w:r>
-      <w:proofErr w:type="spellEnd"/>
-      <w:r>
-        <w:rPr>
-          <w:i/>
-        </w:rPr>
-        <w:t xml:space="preserve"> </w:t>
-      </w:r>
-      <w:proofErr w:type="spellStart"/>
-      <w:r>
-        <w:rPr>
-          <w:i/>
-        </w:rPr>
-        <w:t>you</w:t>
-      </w:r>
-      <w:proofErr w:type="spellEnd"/>
-      <w:r>
-        <w:rPr>
-          <w:i/>
-        </w:rPr>
-        <w:t xml:space="preserve"> to </w:t>
-      </w:r>
-      <w:proofErr w:type="spellStart"/>
-      <w:r>
-        <w:rPr>
-          <w:i/>
-        </w:rPr>
-        <w:t>register</w:t>
-      </w:r>
-      <w:proofErr w:type="spellEnd"/>
-      <w:r>
-        <w:rPr>
-          <w:i/>
-        </w:rPr>
-        <w:t xml:space="preserve"> </w:t>
-      </w:r>
-      <w:proofErr w:type="spellStart"/>
-      <w:r>
-        <w:rPr>
-          <w:i/>
-        </w:rPr>
-        <w:t>and</w:t>
-      </w:r>
-      <w:proofErr w:type="spellEnd"/>
-      <w:r>
-        <w:rPr>
-          <w:i/>
-        </w:rPr>
-        <w:t xml:space="preserve"> </w:t>
-      </w:r>
-      <w:proofErr w:type="spellStart"/>
-      <w:r>
-        <w:rPr>
-          <w:i/>
-        </w:rPr>
-        <w:t>manage</w:t>
-      </w:r>
-      <w:proofErr w:type="spellEnd"/>
-      <w:r>
-        <w:rPr>
-          <w:i/>
-        </w:rPr>
-        <w:t xml:space="preserve"> </w:t>
-      </w:r>
-      <w:proofErr w:type="spellStart"/>
-      <w:r>
-        <w:rPr>
-          <w:i/>
-        </w:rPr>
-        <w:t>people</w:t>
-      </w:r>
-      <w:proofErr w:type="spellEnd"/>
-      <w:r>
-        <w:rPr>
-          <w:i/>
-        </w:rPr>
-        <w:t xml:space="preserve"> </w:t>
-      </w:r>
-      <w:proofErr w:type="spellStart"/>
-      <w:r>
-        <w:rPr>
-          <w:i/>
-        </w:rPr>
-        <w:t>and</w:t>
-      </w:r>
-      <w:proofErr w:type="spellEnd"/>
-      <w:r>
-        <w:rPr>
-          <w:i/>
-        </w:rPr>
-        <w:t xml:space="preserve"> </w:t>
-      </w:r>
-      <w:proofErr w:type="spellStart"/>
-      <w:r>
-        <w:rPr>
-          <w:i/>
-        </w:rPr>
-        <w:t>activities</w:t>
-      </w:r>
-      <w:proofErr w:type="spellEnd"/>
-      <w:r>
-        <w:rPr>
-          <w:i/>
-        </w:rPr>
-        <w:t xml:space="preserve"> </w:t>
-      </w:r>
-      <w:proofErr w:type="spellStart"/>
-      <w:r>
-        <w:rPr>
-          <w:i/>
-        </w:rPr>
-        <w:t>from</w:t>
-      </w:r>
-      <w:proofErr w:type="spellEnd"/>
-      <w:r>
-        <w:rPr>
-          <w:i/>
-        </w:rPr>
-        <w:t xml:space="preserve"> </w:t>
-      </w:r>
-      <w:proofErr w:type="spellStart"/>
-      <w:r>
-        <w:rPr>
-          <w:i/>
-        </w:rPr>
-        <w:t>anywhere</w:t>
-      </w:r>
-      <w:proofErr w:type="spellEnd"/>
-      <w:r>
-        <w:rPr>
-          <w:i/>
-        </w:rPr>
-        <w:t xml:space="preserve"> </w:t>
-      </w:r>
-      <w:proofErr w:type="spellStart"/>
-      <w:r>
-        <w:rPr>
-          <w:i/>
-        </w:rPr>
-        <w:t>that</w:t>
-      </w:r>
-      <w:proofErr w:type="spellEnd"/>
-      <w:r>
-        <w:rPr>
-          <w:i/>
-        </w:rPr>
-        <w:t xml:space="preserve"> </w:t>
-      </w:r>
-      <w:proofErr w:type="spellStart"/>
-      <w:r>
-        <w:rPr>
-          <w:i/>
-        </w:rPr>
-        <w:t>has</w:t>
-      </w:r>
-      <w:proofErr w:type="spellEnd"/>
-      <w:r>
-        <w:rPr>
-          <w:i/>
-        </w:rPr>
-        <w:t xml:space="preserve"> </w:t>
-      </w:r>
-      <w:proofErr w:type="spellStart"/>
-      <w:r>
-        <w:rPr>
-          <w:i/>
-        </w:rPr>
-        <w:t>access</w:t>
-      </w:r>
-      <w:proofErr w:type="spellEnd"/>
-      <w:r>
-        <w:rPr>
-          <w:i/>
-        </w:rPr>
-        <w:t xml:space="preserve"> to </w:t>
-      </w:r>
-      <w:proofErr w:type="spellStart"/>
-      <w:r>
-        <w:rPr>
-          <w:i/>
-        </w:rPr>
-        <w:t>the</w:t>
-      </w:r>
-      <w:proofErr w:type="spellEnd"/>
-      <w:r>
-        <w:rPr>
-          <w:i/>
-        </w:rPr>
-        <w:t xml:space="preserve"> internet</w:t>
-      </w:r>
-      <w:r>
-        <w:rPr>
-          <w:i/>
-        </w:rPr>
-        <w:t>.</w:t>
+          <w:lang w:val="en-US"/>
+        </w:rPr>
+        <w:t>. The ONG has been in existence for more than 30 years and still maintains the same management standards where it registers students, teachers, employees and so on. all on paper which makes it difficult to manage mainly remotely, so our group will develop a computer system that will allow you to register and manage people and activities from anywhere that has access to the internet.</w:t>
       </w:r>
     </w:p>
     <w:p>
@@ -1161,6 +469,7 @@
         <w:ind w:left="454" w:right="454"/>
         <w:rPr>
           <w:i/>
+          <w:lang w:val="en-US"/>
         </w:rPr>
       </w:pPr>
     </w:p>
@@ -1223,49 +532,26 @@
           <w:sz w:val="26"/>
           <w:szCs w:val="26"/>
         </w:rPr>
-        <w:t xml:space="preserve">1. </w:t>
-      </w:r>
-      <w:r>
-        <w:rPr>
-          <w:b/>
-          <w:sz w:val="26"/>
-          <w:szCs w:val="26"/>
-        </w:rPr>
-        <w:t>Introdução</w:t>
+        <w:t>1. Introdução</w:t>
       </w:r>
     </w:p>
     <w:p>
       <w:r>
         <w:tab/>
-      </w:r>
-      <w:r>
         <w:t>Fundada ao final dos anos setenta, a Associação cultural República de Palmares sob o comando do Mestre Borboleta vem fazendo história em meio a cultura popular. Tendo a capoeira como prática de luta e construção da liberdade, ao longo destes anos, traz em seu DNA o conceito de transformar e fortalecer a ideia de que devemos repensar nossa história.</w:t>
       </w:r>
     </w:p>
     <w:p>
       <w:r>
         <w:tab/>
-      </w:r>
-      <w:r>
         <w:t xml:space="preserve">Num ambiente marcado pela discriminação e preconceito, foi preciso reinventar relações e significados para dar sentido e coerência a prática histórica da capoeira. E mais do que isto, se tornou hoje necessário registrar e compartilhar esta história e reinvenções. </w:t>
       </w:r>
     </w:p>
     <w:p>
       <w:r>
+        <w:lastRenderedPageBreak/>
         <w:tab/>
-      </w:r>
-      <w:r>
-        <w:t xml:space="preserve">Para que a Ong consiga permear a história sem perder o que a tecnologia pode oferecer em auxilio a esta jornada o cliente nos pediu </w:t>
-      </w:r>
-      <w:r>
-        <w:t>auxílio</w:t>
-      </w:r>
-      <w:r>
-        <w:t xml:space="preserve"> para melhorar o controle de alunos, docentes, colaboradores, doações e aulas.  É nesta perspectiva que este </w:t>
-      </w:r>
-      <w:r>
-        <w:lastRenderedPageBreak/>
-        <w:t>projeto se apresenta; como um instrumento de apoio pedagógico aos profissionais, praticantes, pesquisadores, professores, mestres ou simplesmente admiradores desta arte Marcial Brasileira chamada Capoeira.</w:t>
+        <w:t>Para que a Ong consiga permear a história sem perder o que a tecnologia pode oferecer em auxilio a esta jornada o cliente nos pediu auxílio para melhorar o controle de alunos, docentes, colaboradores, doações e aulas.  É nesta perspectiva que este projeto se apresenta; como um instrumento de apoio pedagógico aos profissionais, praticantes, pesquisadores, professores, mestres ou simplesmente admiradores desta arte Marcial Brasileira chamada Capoeira.</w:t>
       </w:r>
     </w:p>
     <w:p>
@@ -1274,8 +560,6 @@
       </w:r>
       <w:r>
         <w:tab/>
-      </w:r>
-      <w:r>
         <w:t xml:space="preserve">Ao final do projeto nosso grupo terá desenvolvido uma ferramenta computacional com aplicação web que permitirá diferentes níveis de acesso on-line através de usuário e senha, onde cada usuário de acordo com seu perfil poderá cadastrar, editar e deletar: usuários (alunos, </w:t>
       </w:r>
       <w:r>
@@ -1307,8 +591,6 @@
       </w:pPr>
       <w:r>
         <w:tab/>
-      </w:r>
-      <w:r>
         <w:t>A maneira de se registrar alunos, voluntários, docentes, eventos, parceiros, planejamento e contribuições é feita tudo em papel e isto causa diversos transtornos e dificuldades no dia-a-dia da ONG pois, para qualquer planejamento, reunião baseada em dados ou mesmo consultas simples a cadastros de contato de alunos e afins se faz necessário estar presente na unidade onde se encontra estes cadastros este processo dificulta muito os controles de contribuições e registros dentro da ONG e afeta colaboradores, parceiros, voluntários e seus usuários de modo geral, causando:</w:t>
       </w:r>
     </w:p>
@@ -1456,8 +738,6 @@
       </w:pPr>
       <w:r>
         <w:tab/>
-      </w:r>
-      <w:r>
         <w:t xml:space="preserve">Além disso, apesar da ONG estar presente nas redes sociais (Facebook, Instagram e </w:t>
       </w:r>
       <w:proofErr w:type="spellStart"/>
@@ -1466,25 +746,7 @@
       </w:r>
       <w:proofErr w:type="spellEnd"/>
       <w:r>
-        <w:t xml:space="preserve">) ela não possui um site, onde pode mostrar através da rede mundial de computadores, todos os seus serviços, aulas e eventos </w:t>
-      </w:r>
-      <w:r>
-        <w:t>o que permitiria</w:t>
-      </w:r>
-      <w:r>
-        <w:t xml:space="preserve"> um canal de comunicação entre interessados em aulas</w:t>
-      </w:r>
-      <w:r>
-        <w:t>,</w:t>
-      </w:r>
-      <w:r>
-        <w:t xml:space="preserve"> serviços</w:t>
-      </w:r>
-      <w:r>
-        <w:t>,</w:t>
-      </w:r>
-      <w:r>
-        <w:t xml:space="preserve"> parcerias e a ONG.</w:t>
+        <w:t>) ela não possui um site, onde pode mostrar através da rede mundial de computadores, todos os seus serviços, aulas e eventos o que permitiria um canal de comunicação entre interessados em aulas, serviços, parcerias e a ONG.</w:t>
       </w:r>
     </w:p>
     <w:p>
@@ -1714,8 +976,6 @@
       <w:pPr>
         <w:ind w:left="284" w:hanging="284"/>
       </w:pPr>
-      <w:bookmarkStart w:id="0" w:name="_GoBack"/>
-      <w:bookmarkEnd w:id="0"/>
     </w:p>
     <w:sectPr>
       <w:type w:val="continuous"/>
@@ -1757,38 +1017,15 @@
   <w:p>
     <w:pPr>
       <w:jc w:val="left"/>
+      <w:rPr>
+        <w:lang w:val="en-US"/>
+      </w:rPr>
     </w:pPr>
-    <w:proofErr w:type="spellStart"/>
     <w:r>
-      <w:t>Proceedings</w:t>
-    </w:r>
-    <w:proofErr w:type="spellEnd"/>
-    <w:r>
-      <w:t xml:space="preserve"> </w:t>
-    </w:r>
-    <w:proofErr w:type="spellStart"/>
-    <w:r>
-      <w:t>of</w:t>
-    </w:r>
-    <w:proofErr w:type="spellEnd"/>
-    <w:r>
-      <w:t xml:space="preserve"> </w:t>
-    </w:r>
-    <w:proofErr w:type="spellStart"/>
-    <w:r>
-      <w:t>the</w:t>
-    </w:r>
-    <w:proofErr w:type="spellEnd"/>
-    <w:r>
-      <w:t xml:space="preserve"> XII SIBGRAPI (</w:t>
-    </w:r>
-    <w:proofErr w:type="spellStart"/>
-    <w:r>
-      <w:t>October</w:t>
-    </w:r>
-    <w:proofErr w:type="spellEnd"/>
-    <w:r>
-      <w:t xml:space="preserve"> 1999)</w:t>
+      <w:rPr>
+        <w:lang w:val="en-US"/>
+      </w:rPr>
+      <w:t>Proceedings of the XII SIBGRAPI (October 1999)</w:t>
     </w:r>
   </w:p>
 </w:ftr>
@@ -1797,37 +1034,16 @@
 <file path=word/footer2.xml><?xml version="1.0" encoding="utf-8"?>
 <w:ftr xmlns:wpc="http://schemas.microsoft.com/office/word/2010/wordprocessingCanvas" xmlns:cx="http://schemas.microsoft.com/office/drawing/2014/chartex" xmlns:cx1="http://schemas.microsoft.com/office/drawing/2015/9/8/chartex" xmlns:cx2="http://schemas.microsoft.com/office/drawing/2015/10/21/chartex" xmlns:cx3="http://schemas.microsoft.com/office/drawing/2016/5/9/chartex" xmlns:cx4="http://schemas.microsoft.com/office/drawing/2016/5/10/chartex" xmlns:cx5="http://schemas.microsoft.com/office/drawing/2016/5/11/chartex" xmlns:cx6="http://schemas.microsoft.com/office/drawing/2016/5/12/chartex" xmlns:cx7="http://schemas.microsoft.com/office/drawing/2016/5/13/chartex" xmlns:cx8="http://schemas.microsoft.com/office/drawing/2016/5/14/chartex" xmlns:mc="http://schemas.openxmlformats.org/markup-compatibility/2006" xmlns:aink="http://schemas.microsoft.com/office/drawing/2016/ink" xmlns:am3d="http://schemas.microsoft.com/office/drawing/2017/model3d" xmlns:o="urn:schemas-microsoft-com:office:office" xmlns:r="http://schemas.openxmlformats.org/officeDocument/2006/relationships" xmlns:m="http://schemas.openxmlformats.org/officeDocument/2006/math" xmlns:v="urn:schemas-microsoft-com:vml" xmlns:wp14="http://schemas.microsoft.com/office/word/2010/wordprocessingDrawing" xmlns:wp="http://schemas.openxmlformats.org/drawingml/2006/wordprocessingDrawing" xmlns:w10="urn:schemas-microsoft-com:office:word" xmlns:w="http://schemas.openxmlformats.org/wordprocessingml/2006/main" xmlns:w14="http://schemas.microsoft.com/office/word/2010/wordml" xmlns:w15="http://schemas.microsoft.com/office/word/2012/wordml" xmlns:w16cid="http://schemas.microsoft.com/office/word/2016/wordml/cid" xmlns:w16se="http://schemas.microsoft.com/office/word/2015/wordml/symex" xmlns:wpg="http://schemas.microsoft.com/office/word/2010/wordprocessingGroup" xmlns:wpi="http://schemas.microsoft.com/office/word/2010/wordprocessingInk" xmlns:wne="http://schemas.microsoft.com/office/word/2006/wordml" xmlns:wps="http://schemas.microsoft.com/office/word/2010/wordprocessingShape" mc:Ignorable="w14 w15 w16se w16cid wp14">
   <w:p>
-    <w:proofErr w:type="spellStart"/>
+    <w:pPr>
+      <w:rPr>
+        <w:lang w:val="en-US"/>
+      </w:rPr>
+    </w:pPr>
     <w:r>
-      <w:t>Proceedings</w:t>
-    </w:r>
-    <w:proofErr w:type="spellEnd"/>
-    <w:r>
-      <w:t xml:space="preserve"> </w:t>
-    </w:r>
-    <w:proofErr w:type="spellStart"/>
-    <w:r>
-      <w:t>of</w:t>
-    </w:r>
-    <w:proofErr w:type="spellEnd"/>
-    <w:r>
-      <w:t xml:space="preserve"> </w:t>
-    </w:r>
-    <w:proofErr w:type="spellStart"/>
-    <w:r>
-      <w:t>the</w:t>
-    </w:r>
-    <w:proofErr w:type="spellEnd"/>
-    <w:r>
-      <w:t xml:space="preserve"> XII SIBGRAPI (</w:t>
-    </w:r>
-    <w:proofErr w:type="spellStart"/>
-    <w:r>
-      <w:t>October</w:t>
-    </w:r>
-    <w:proofErr w:type="spellEnd"/>
-    <w:r>
-      <w:t xml:space="preserve"> 1999) 101-104</w:t>
+      <w:rPr>
+        <w:lang w:val="en-US"/>
+      </w:rPr>
+      <w:t>Proceedings of the XII SIBGRAPI (October 1999) 101-104</w:t>
     </w:r>
   </w:p>
 </w:ftr>
@@ -2256,27 +1472,9 @@
   </w:num>
   <w:num w:numId="2">
     <w:abstractNumId w:val="0"/>
-    <w:lvlOverride w:ilvl="0"/>
-    <w:lvlOverride w:ilvl="1"/>
-    <w:lvlOverride w:ilvl="2"/>
-    <w:lvlOverride w:ilvl="3"/>
-    <w:lvlOverride w:ilvl="4"/>
-    <w:lvlOverride w:ilvl="5"/>
-    <w:lvlOverride w:ilvl="6"/>
-    <w:lvlOverride w:ilvl="7"/>
-    <w:lvlOverride w:ilvl="8"/>
   </w:num>
   <w:num w:numId="3">
     <w:abstractNumId w:val="2"/>
-    <w:lvlOverride w:ilvl="0"/>
-    <w:lvlOverride w:ilvl="1"/>
-    <w:lvlOverride w:ilvl="2"/>
-    <w:lvlOverride w:ilvl="3"/>
-    <w:lvlOverride w:ilvl="4"/>
-    <w:lvlOverride w:ilvl="5"/>
-    <w:lvlOverride w:ilvl="6"/>
-    <w:lvlOverride w:ilvl="7"/>
-    <w:lvlOverride w:ilvl="8"/>
   </w:num>
 </w:numbering>
 </file>
@@ -2927,6 +2125,29 @@
       <w:lang w:eastAsia="en-US"/>
     </w:rPr>
   </w:style>
+  <w:style w:type="character" w:styleId="Hyperlink">
+    <w:name w:val="Hyperlink"/>
+    <w:basedOn w:val="Fontepargpadro"/>
+    <w:uiPriority w:val="99"/>
+    <w:unhideWhenUsed/>
+    <w:rsid w:val="009065E9"/>
+    <w:rPr>
+      <w:color w:val="0000FF" w:themeColor="hyperlink"/>
+      <w:u w:val="single"/>
+    </w:rPr>
+  </w:style>
+  <w:style w:type="character" w:styleId="MenoPendente">
+    <w:name w:val="Unresolved Mention"/>
+    <w:basedOn w:val="Fontepargpadro"/>
+    <w:uiPriority w:val="99"/>
+    <w:semiHidden/>
+    <w:unhideWhenUsed/>
+    <w:rsid w:val="009065E9"/>
+    <w:rPr>
+      <w:color w:val="605E5C"/>
+      <w:shd w:val="clear" w:color="auto" w:fill="E1DFDD"/>
+    </w:rPr>
+  </w:style>
 </w:styles>
 </file>
 

</xml_diff>

<commit_message>
Arquivo para Entrega Wanderson - 15042019
Arquivo para analise do grupo antes da entrega.

Qualquer duvida contem comigo

Abraxxxx
</commit_message>
<xml_diff>
--- a/OPE_Projeto_RCP_BD.docx
+++ b/OPE_Projeto_RCP_BD.docx
@@ -86,8 +86,6 @@
         </w:rPr>
         <w:t xml:space="preserve">Ramon Fontana, </w:t>
       </w:r>
-      <w:bookmarkStart w:id="0" w:name="_GoBack"/>
-      <w:bookmarkEnd w:id="0"/>
       <w:r>
         <w:rPr>
           <w:b/>
@@ -121,8 +119,6 @@
           <w:szCs w:val="20"/>
         </w:rPr>
       </w:pPr>
-      <w:proofErr w:type="spellStart"/>
-      <w:proofErr w:type="gramStart"/>
       <w:r>
         <w:rPr>
           <w:rFonts w:ascii="Courier New" w:eastAsia="Courier New" w:hAnsi="Courier New" w:cs="Courier New"/>
@@ -137,25 +133,26 @@
           <w:sz w:val="20"/>
           <w:szCs w:val="20"/>
         </w:rPr>
-        <w:t>sac.campos</w:t>
-      </w:r>
-      <w:proofErr w:type="spellEnd"/>
-      <w:proofErr w:type="gramEnd"/>
-      <w:r>
+        <w:t>sac.campos@aluno.faculdadeimpacta.com.br</w:t>
+      </w:r>
+    </w:p>
+    <w:p>
+      <w:pPr>
+        <w:spacing w:after="120"/>
+        <w:jc w:val="center"/>
         <w:rPr>
           <w:rFonts w:ascii="Courier New" w:eastAsia="Courier New" w:hAnsi="Courier New" w:cs="Courier New"/>
           <w:sz w:val="20"/>
           <w:szCs w:val="20"/>
         </w:rPr>
-        <w:t>@</w:t>
-      </w:r>
+      </w:pPr>
       <w:r>
         <w:rPr>
           <w:rFonts w:ascii="Courier New" w:eastAsia="Courier New" w:hAnsi="Courier New" w:cs="Courier New"/>
           <w:sz w:val="20"/>
           <w:szCs w:val="20"/>
         </w:rPr>
-        <w:t xml:space="preserve"> </w:t>
+        <w:t>l</w:t>
       </w:r>
       <w:r>
         <w:rPr>
@@ -163,38 +160,34 @@
           <w:sz w:val="20"/>
           <w:szCs w:val="20"/>
         </w:rPr>
-        <w:t>aluno.faculdadeimpacta.com.br</w:t>
-      </w:r>
-    </w:p>
-    <w:p>
-      <w:pPr>
-        <w:spacing w:after="120"/>
-        <w:jc w:val="center"/>
+        <w:t>eonardo</w:t>
+      </w:r>
+      <w:r>
         <w:rPr>
           <w:rFonts w:ascii="Courier New" w:eastAsia="Courier New" w:hAnsi="Courier New" w:cs="Courier New"/>
           <w:sz w:val="20"/>
           <w:szCs w:val="20"/>
         </w:rPr>
-      </w:pPr>
-      <w:proofErr w:type="spellStart"/>
-      <w:proofErr w:type="gramStart"/>
-      <w:r>
+        <w:t>.pires@aluno.faculdadeimpacta.com.br</w:t>
+      </w:r>
+    </w:p>
+    <w:p>
+      <w:pPr>
+        <w:spacing w:after="120"/>
+        <w:jc w:val="center"/>
         <w:rPr>
           <w:rFonts w:ascii="Courier New" w:eastAsia="Courier New" w:hAnsi="Courier New" w:cs="Courier New"/>
           <w:sz w:val="20"/>
           <w:szCs w:val="20"/>
-          <w:u w:val="single"/>
-        </w:rPr>
-        <w:t>l</w:t>
-      </w:r>
+        </w:rPr>
+      </w:pPr>
       <w:r>
         <w:rPr>
           <w:rFonts w:ascii="Courier New" w:eastAsia="Courier New" w:hAnsi="Courier New" w:cs="Courier New"/>
           <w:sz w:val="20"/>
           <w:szCs w:val="20"/>
-          <w:u w:val="single"/>
-        </w:rPr>
-        <w:t>eonardo</w:t>
+        </w:rPr>
+        <w:t>s</w:t>
       </w:r>
       <w:r>
         <w:rPr>
@@ -202,25 +195,26 @@
           <w:sz w:val="20"/>
           <w:szCs w:val="20"/>
         </w:rPr>
-        <w:t>.pires</w:t>
-      </w:r>
-      <w:proofErr w:type="spellEnd"/>
-      <w:proofErr w:type="gramEnd"/>
-      <w:r>
+        <w:t>amuel.soares@aluno.faculdadeimpacta.com.br</w:t>
+      </w:r>
+    </w:p>
+    <w:p>
+      <w:pPr>
+        <w:spacing w:after="120"/>
+        <w:jc w:val="center"/>
         <w:rPr>
           <w:rFonts w:ascii="Courier New" w:eastAsia="Courier New" w:hAnsi="Courier New" w:cs="Courier New"/>
           <w:sz w:val="20"/>
           <w:szCs w:val="20"/>
         </w:rPr>
-        <w:t>@</w:t>
-      </w:r>
+      </w:pPr>
       <w:r>
         <w:rPr>
           <w:rFonts w:ascii="Courier New" w:eastAsia="Courier New" w:hAnsi="Courier New" w:cs="Courier New"/>
           <w:sz w:val="20"/>
           <w:szCs w:val="20"/>
         </w:rPr>
-        <w:t xml:space="preserve"> </w:t>
+        <w:t>r</w:t>
       </w:r>
       <w:r>
         <w:rPr>
@@ -228,117 +222,7 @@
           <w:sz w:val="20"/>
           <w:szCs w:val="20"/>
         </w:rPr>
-        <w:t>aluno.faculdadeimpacta.com.br</w:t>
-      </w:r>
-    </w:p>
-    <w:p>
-      <w:pPr>
-        <w:spacing w:after="120"/>
-        <w:jc w:val="center"/>
-        <w:rPr>
-          <w:rFonts w:ascii="Courier New" w:eastAsia="Courier New" w:hAnsi="Courier New" w:cs="Courier New"/>
-          <w:sz w:val="20"/>
-          <w:szCs w:val="20"/>
-        </w:rPr>
-      </w:pPr>
-      <w:proofErr w:type="spellStart"/>
-      <w:proofErr w:type="gramStart"/>
-      <w:r>
-        <w:rPr>
-          <w:rFonts w:ascii="Courier New" w:eastAsia="Courier New" w:hAnsi="Courier New" w:cs="Courier New"/>
-          <w:sz w:val="20"/>
-          <w:szCs w:val="20"/>
-        </w:rPr>
-        <w:t>s</w:t>
-      </w:r>
-      <w:r>
-        <w:rPr>
-          <w:rFonts w:ascii="Courier New" w:eastAsia="Courier New" w:hAnsi="Courier New" w:cs="Courier New"/>
-          <w:sz w:val="20"/>
-          <w:szCs w:val="20"/>
-        </w:rPr>
-        <w:t>amuel.soares</w:t>
-      </w:r>
-      <w:proofErr w:type="spellEnd"/>
-      <w:proofErr w:type="gramEnd"/>
-      <w:r>
-        <w:rPr>
-          <w:rFonts w:ascii="Courier New" w:eastAsia="Courier New" w:hAnsi="Courier New" w:cs="Courier New"/>
-          <w:sz w:val="20"/>
-          <w:szCs w:val="20"/>
-        </w:rPr>
-        <w:t>@</w:t>
-      </w:r>
-      <w:r>
-        <w:rPr>
-          <w:rFonts w:ascii="Courier New" w:eastAsia="Courier New" w:hAnsi="Courier New" w:cs="Courier New"/>
-          <w:sz w:val="20"/>
-          <w:szCs w:val="20"/>
-        </w:rPr>
-        <w:t xml:space="preserve"> </w:t>
-      </w:r>
-      <w:r>
-        <w:rPr>
-          <w:rFonts w:ascii="Courier New" w:eastAsia="Courier New" w:hAnsi="Courier New" w:cs="Courier New"/>
-          <w:sz w:val="20"/>
-          <w:szCs w:val="20"/>
-        </w:rPr>
-        <w:t>aluno.faculdadeimpacta.com.br</w:t>
-      </w:r>
-    </w:p>
-    <w:p>
-      <w:pPr>
-        <w:spacing w:after="120"/>
-        <w:jc w:val="center"/>
-        <w:rPr>
-          <w:rFonts w:ascii="Courier New" w:eastAsia="Courier New" w:hAnsi="Courier New" w:cs="Courier New"/>
-          <w:sz w:val="20"/>
-          <w:szCs w:val="20"/>
-        </w:rPr>
-      </w:pPr>
-      <w:proofErr w:type="spellStart"/>
-      <w:proofErr w:type="gramStart"/>
-      <w:r>
-        <w:rPr>
-          <w:rFonts w:ascii="Courier New" w:eastAsia="Courier New" w:hAnsi="Courier New" w:cs="Courier New"/>
-          <w:sz w:val="20"/>
-          <w:szCs w:val="20"/>
-        </w:rPr>
-        <w:t>r</w:t>
-      </w:r>
-      <w:r>
-        <w:rPr>
-          <w:rFonts w:ascii="Courier New" w:eastAsia="Courier New" w:hAnsi="Courier New" w:cs="Courier New"/>
-          <w:sz w:val="20"/>
-          <w:szCs w:val="20"/>
-        </w:rPr>
-        <w:t>afael.diniz</w:t>
-      </w:r>
-      <w:proofErr w:type="spellEnd"/>
-      <w:proofErr w:type="gramEnd"/>
-      <w:r>
-        <w:rPr>
-          <w:rFonts w:ascii="Courier New" w:eastAsia="Courier New" w:hAnsi="Courier New" w:cs="Courier New"/>
-          <w:sz w:val="20"/>
-          <w:szCs w:val="20"/>
-        </w:rPr>
-        <w:t>@</w:t>
-      </w:r>
-      <w:r>
-        <w:rPr>
-          <w:rFonts w:ascii="Courier New" w:eastAsia="Courier New" w:hAnsi="Courier New" w:cs="Courier New"/>
-          <w:sz w:val="20"/>
-          <w:szCs w:val="20"/>
-        </w:rPr>
-        <w:t xml:space="preserve"> </w:t>
-      </w:r>
-      <w:r>
-        <w:rPr>
-          <w:rFonts w:ascii="Courier New" w:eastAsia="Courier New" w:hAnsi="Courier New" w:cs="Courier New"/>
-          <w:sz w:val="20"/>
-          <w:szCs w:val="20"/>
-        </w:rPr>
-        <w:t>aluno.faculdadeimpacta.com.br</w:t>
+        <w:t>afael.diniz@aluno.faculdadeimpacta.com.br</w:t>
       </w:r>
     </w:p>
     <w:p>
@@ -460,20 +344,31 @@
           <w:i/>
           <w:lang w:val="en-US"/>
         </w:rPr>
-        <w:t>. The ONG has been in existence for more than 30 years and still maintains the same management standards where it registers students, teachers, employees and so on. all on paper which makes it difficult to manage mainly remotely, so our group will develop a computer system that will allow you to register and manage people and activities from anywhere that has access to the internet.</w:t>
-      </w:r>
-    </w:p>
-    <w:p>
-      <w:pPr>
-        <w:spacing w:after="120"/>
-        <w:ind w:left="454" w:right="454"/>
+        <w:t>. The ONG has been in existence for more than 30 years and still maintains the same management standards where it registers students, teachers, employees and so on. all on paper which makes it difficult to manage mainly remotely, so our group will develop a computer system that will allow you to register and manage people and activities from anywhere that has access to the internet</w:t>
+      </w:r>
+      <w:r>
         <w:rPr>
           <w:i/>
           <w:lang w:val="en-US"/>
         </w:rPr>
-      </w:pPr>
-    </w:p>
-    <w:p>
+        <w:t>.</w:t>
+      </w:r>
+    </w:p>
+    <w:p>
+      <w:pPr>
+        <w:spacing w:after="120"/>
+        <w:ind w:left="454" w:right="454"/>
+        <w:rPr>
+          <w:i/>
+          <w:lang w:val="en-US"/>
+        </w:rPr>
+      </w:pPr>
+    </w:p>
+    <w:p>
+      <w:pPr>
+        <w:spacing w:after="120"/>
+        <w:ind w:left="454" w:right="454"/>
+      </w:pPr>
       <w:r>
         <w:rPr>
           <w:b/>
@@ -537,7 +432,6 @@
     </w:p>
     <w:p>
       <w:r>
-        <w:tab/>
         <w:t>Fundada ao final dos anos setenta, a Associação cultural República de Palmares sob o comando do Mestre Borboleta vem fazendo história em meio a cultura popular. Tendo a capoeira como prática de luta e construção da liberdade, ao longo destes anos, traz em seu DNA o conceito de transformar e fortalecer a ideia de que devemos repensar nossa história.</w:t>
       </w:r>
     </w:p>
@@ -738,15 +632,7 @@
       </w:pPr>
       <w:r>
         <w:tab/>
-        <w:t xml:space="preserve">Além disso, apesar da ONG estar presente nas redes sociais (Facebook, Instagram e </w:t>
-      </w:r>
-      <w:proofErr w:type="spellStart"/>
-      <w:r>
-        <w:t>Youtube</w:t>
-      </w:r>
-      <w:proofErr w:type="spellEnd"/>
-      <w:r>
-        <w:t>) ela não possui um site, onde pode mostrar através da rede mundial de computadores, todos os seus serviços, aulas e eventos o que permitiria um canal de comunicação entre interessados em aulas, serviços, parcerias e a ONG.</w:t>
+        <w:t>Além disso, apesar da ONG estar presente nas redes sociais (Facebook, Instagram e Youtube) ela não possui um site, onde pode mostrar através da rede mundial de computadores, todos os seus serviços, aulas e eventos o que permitiria um canal de comunicação entre interessados em aulas, serviços, parcerias e a ONG.</w:t>
       </w:r>
     </w:p>
     <w:p>
@@ -925,57 +811,1497 @@
         <w:ind w:left="454" w:right="454"/>
         <w:jc w:val="center"/>
         <w:rPr>
+          <w:rFonts w:ascii="Helvetica" w:eastAsia="Helvetica Neue" w:hAnsi="Helvetica" w:cs="Helvetica Neue"/>
+          <w:b/>
+          <w:sz w:val="20"/>
+          <w:szCs w:val="20"/>
+          <w:u w:val="single"/>
+        </w:rPr>
+      </w:pPr>
+      <w:r>
+        <w:rPr>
+          <w:rFonts w:ascii="Helvetica" w:eastAsia="Helvetica Neue" w:hAnsi="Helvetica" w:cs="Helvetica Neue"/>
+          <w:b/>
+          <w:sz w:val="20"/>
+          <w:szCs w:val="20"/>
+        </w:rPr>
+        <w:t xml:space="preserve">Oficina de Berimbau </w:t>
+      </w:r>
+      <w:r>
+        <w:rPr>
+          <w:rFonts w:ascii="Helvetica" w:eastAsia="Helvetica Neue" w:hAnsi="Helvetica" w:cs="Helvetica Neue"/>
+          <w:b/>
+          <w:sz w:val="20"/>
+          <w:szCs w:val="20"/>
+        </w:rPr>
+        <w:t xml:space="preserve">- </w:t>
+      </w:r>
+      <w:r>
+        <w:rPr>
+          <w:rFonts w:ascii="Helvetica" w:eastAsia="Helvetica Neue" w:hAnsi="Helvetica" w:cs="Helvetica Neue"/>
+          <w:b/>
+          <w:sz w:val="20"/>
+          <w:szCs w:val="20"/>
+        </w:rPr>
+        <w:t xml:space="preserve">Exemplo de </w:t>
+      </w:r>
+      <w:r>
+        <w:rPr>
+          <w:rFonts w:ascii="Helvetica" w:eastAsia="Helvetica Neue" w:hAnsi="Helvetica" w:cs="Helvetica Neue"/>
+          <w:b/>
+          <w:sz w:val="20"/>
+          <w:szCs w:val="20"/>
+        </w:rPr>
+        <w:t>Atividade</w:t>
+      </w:r>
+      <w:r>
+        <w:rPr>
+          <w:rFonts w:ascii="Helvetica" w:eastAsia="Helvetica Neue" w:hAnsi="Helvetica" w:cs="Helvetica Neue"/>
+          <w:b/>
+          <w:sz w:val="20"/>
+          <w:szCs w:val="20"/>
+        </w:rPr>
+        <w:t xml:space="preserve"> </w:t>
+      </w:r>
+      <w:r>
+        <w:rPr>
+          <w:rFonts w:ascii="Helvetica" w:eastAsia="Helvetica Neue" w:hAnsi="Helvetica" w:cs="Helvetica Neue"/>
+          <w:b/>
+          <w:sz w:val="20"/>
+          <w:szCs w:val="20"/>
+        </w:rPr>
+        <w:t xml:space="preserve">/ </w:t>
+      </w:r>
+      <w:r>
+        <w:rPr>
+          <w:rFonts w:ascii="Helvetica" w:eastAsia="Helvetica Neue" w:hAnsi="Helvetica" w:cs="Helvetica Neue"/>
+          <w:b/>
+          <w:sz w:val="20"/>
+          <w:szCs w:val="20"/>
+        </w:rPr>
+        <w:t>evento</w:t>
+      </w:r>
+      <w:r>
+        <w:rPr>
+          <w:rFonts w:ascii="Helvetica" w:eastAsia="Helvetica Neue" w:hAnsi="Helvetica" w:cs="Helvetica Neue"/>
+          <w:b/>
+          <w:sz w:val="20"/>
+          <w:szCs w:val="20"/>
+        </w:rPr>
+        <w:t xml:space="preserve">. </w:t>
+      </w:r>
+    </w:p>
+    <w:p>
+      <w:pPr>
+        <w:spacing w:after="120"/>
+        <w:ind w:left="454" w:right="454"/>
+        <w:jc w:val="center"/>
+        <w:rPr>
           <w:rFonts w:ascii="Helvetica Neue" w:eastAsia="Helvetica Neue" w:hAnsi="Helvetica Neue" w:cs="Helvetica Neue"/>
           <w:b/>
           <w:sz w:val="20"/>
           <w:szCs w:val="20"/>
         </w:rPr>
       </w:pPr>
-      <w:r>
-        <w:rPr>
-          <w:rFonts w:ascii="Helvetica Neue" w:eastAsia="Helvetica Neue" w:hAnsi="Helvetica Neue" w:cs="Helvetica Neue"/>
+    </w:p>
+    <w:p>
+      <w:pPr>
+        <w:keepNext/>
+        <w:spacing w:before="240"/>
+        <w:jc w:val="left"/>
+        <w:rPr>
           <w:b/>
+        </w:rPr>
+      </w:pPr>
+      <w:r>
+        <w:rPr>
+          <w:b/>
+        </w:rPr>
+        <w:t>1.2. Objetivos</w:t>
+      </w:r>
+    </w:p>
+    <w:p>
+      <w:pPr>
+        <w:rPr>
+          <w:rFonts w:cs="Arial"/>
+        </w:rPr>
+      </w:pPr>
+      <w:r>
+        <w:rPr>
+          <w:rFonts w:cs="Arial"/>
+        </w:rPr>
+        <w:t>O objetivo do nosso trabalho consiste</w:t>
+      </w:r>
+      <w:r>
+        <w:rPr>
+          <w:rFonts w:cs="Arial"/>
+        </w:rPr>
+        <w:t xml:space="preserve"> em</w:t>
+      </w:r>
+      <w:r>
+        <w:rPr>
+          <w:rFonts w:cs="Arial"/>
+        </w:rPr>
+        <w:t xml:space="preserve"> sistematizar </w:t>
+      </w:r>
+      <w:r>
+        <w:rPr>
+          <w:rFonts w:cs="Arial"/>
+        </w:rPr>
+        <w:t>com</w:t>
+      </w:r>
+      <w:r>
+        <w:rPr>
+          <w:rFonts w:cs="Arial"/>
+        </w:rPr>
+        <w:t xml:space="preserve"> linguagem computacional todo o processo </w:t>
+      </w:r>
+      <w:r>
+        <w:rPr>
+          <w:rFonts w:cs="Arial"/>
+        </w:rPr>
+        <w:t xml:space="preserve">de cadastro </w:t>
+      </w:r>
+      <w:r>
+        <w:rPr>
+          <w:rFonts w:cs="Arial"/>
+        </w:rPr>
+        <w:t>de pessoas e atividades que acontecem na ONG</w:t>
+      </w:r>
+      <w:r>
+        <w:rPr>
+          <w:rFonts w:cs="Arial"/>
+        </w:rPr>
+        <w:t xml:space="preserve"> armazenando o conteúdo em bancos de dados que permitam realizar consultas e gerar relatórios posteriores. Para este objetivo criaremos os seguintes itens:</w:t>
+      </w:r>
+    </w:p>
+    <w:p>
+      <w:pPr>
+        <w:spacing w:after="120"/>
+        <w:ind w:left="720" w:right="454"/>
+        <w:contextualSpacing/>
+      </w:pPr>
+    </w:p>
+    <w:p>
+      <w:pPr>
+        <w:numPr>
+          <w:ilvl w:val="0"/>
+          <w:numId w:val="4"/>
+        </w:numPr>
+        <w:spacing w:after="120"/>
+        <w:ind w:right="454"/>
+        <w:contextualSpacing/>
+      </w:pPr>
+      <w:r>
+        <w:t xml:space="preserve">Cadastro </w:t>
+      </w:r>
+      <w:r>
+        <w:t>de aluno</w:t>
+      </w:r>
+    </w:p>
+    <w:p>
+      <w:pPr>
+        <w:spacing w:after="120"/>
+        <w:ind w:left="720" w:right="454"/>
+        <w:contextualSpacing/>
+      </w:pPr>
+      <w:r>
+        <w:t xml:space="preserve">     </w:t>
+      </w:r>
+      <w:r>
+        <w:t xml:space="preserve">Registrar </w:t>
+      </w:r>
+      <w:r>
+        <w:t xml:space="preserve">as seguintes </w:t>
+      </w:r>
+      <w:r>
+        <w:t>informações</w:t>
+      </w:r>
+      <w:r>
+        <w:t>:</w:t>
+      </w:r>
+      <w:r>
+        <w:t xml:space="preserve"> </w:t>
+      </w:r>
+    </w:p>
+    <w:p>
+      <w:pPr>
+        <w:pStyle w:val="PargrafodaLista"/>
+        <w:numPr>
+          <w:ilvl w:val="0"/>
+          <w:numId w:val="6"/>
+        </w:numPr>
+        <w:spacing w:after="120"/>
+        <w:ind w:right="454"/>
+      </w:pPr>
+      <w:r>
+        <w:t>Número de matrícula</w:t>
+      </w:r>
+    </w:p>
+    <w:p>
+      <w:pPr>
+        <w:pStyle w:val="PargrafodaLista"/>
+        <w:numPr>
+          <w:ilvl w:val="0"/>
+          <w:numId w:val="6"/>
+        </w:numPr>
+        <w:spacing w:after="120"/>
+        <w:ind w:right="454"/>
+      </w:pPr>
+      <w:r>
+        <w:t xml:space="preserve">Dados </w:t>
+      </w:r>
+      <w:r>
+        <w:t>cadastrais (CPF; Nome; Sexo, Data de Nascimento</w:t>
+      </w:r>
+      <w:r>
+        <w:t>)</w:t>
+      </w:r>
+    </w:p>
+    <w:p>
+      <w:pPr>
+        <w:pStyle w:val="PargrafodaLista"/>
+        <w:numPr>
+          <w:ilvl w:val="0"/>
+          <w:numId w:val="6"/>
+        </w:numPr>
+        <w:spacing w:after="120"/>
+        <w:ind w:right="454"/>
+      </w:pPr>
+      <w:r>
+        <w:t xml:space="preserve">Dados de contato (endereço; telefone e e-mail)  </w:t>
+      </w:r>
+    </w:p>
+    <w:p>
+      <w:pPr>
+        <w:pStyle w:val="PargrafodaLista"/>
+        <w:numPr>
+          <w:ilvl w:val="0"/>
+          <w:numId w:val="6"/>
+        </w:numPr>
+        <w:spacing w:after="120"/>
+        <w:ind w:right="454"/>
+      </w:pPr>
+      <w:r>
+        <w:t xml:space="preserve">Atividade (modalidade/ esporte que </w:t>
+      </w:r>
+      <w:r>
+        <w:t>irá praticar</w:t>
+      </w:r>
+      <w:r>
+        <w:t>)</w:t>
+      </w:r>
+    </w:p>
+    <w:p>
+      <w:pPr>
+        <w:numPr>
+          <w:ilvl w:val="0"/>
+          <w:numId w:val="4"/>
+        </w:numPr>
+        <w:spacing w:after="120"/>
+        <w:ind w:right="454"/>
+        <w:contextualSpacing/>
+      </w:pPr>
+      <w:r>
+        <w:t>Cadastro de colaboradores (docentes e Voluntários)</w:t>
+      </w:r>
+    </w:p>
+    <w:p>
+      <w:pPr>
+        <w:spacing w:after="120"/>
+        <w:ind w:left="720" w:right="454"/>
+        <w:contextualSpacing/>
+      </w:pPr>
+      <w:r>
+        <w:t xml:space="preserve">      Registrar as seguintes informações: </w:t>
+      </w:r>
+    </w:p>
+    <w:p>
+      <w:pPr>
+        <w:pStyle w:val="PargrafodaLista"/>
+        <w:numPr>
+          <w:ilvl w:val="0"/>
+          <w:numId w:val="6"/>
+        </w:numPr>
+        <w:spacing w:after="120"/>
+        <w:ind w:right="454"/>
+      </w:pPr>
+      <w:r>
+        <w:t>Código de re</w:t>
+      </w:r>
+      <w:r>
+        <w:t>gistro de coladores</w:t>
+      </w:r>
+    </w:p>
+    <w:p>
+      <w:pPr>
+        <w:pStyle w:val="PargrafodaLista"/>
+        <w:numPr>
+          <w:ilvl w:val="0"/>
+          <w:numId w:val="6"/>
+        </w:numPr>
+        <w:spacing w:after="120"/>
+        <w:ind w:right="454"/>
+      </w:pPr>
+      <w:r>
+        <w:t>Dados cadastrais (CPF; Nome; Sexo, Data de Nascimento)</w:t>
+      </w:r>
+    </w:p>
+    <w:p>
+      <w:pPr>
+        <w:pStyle w:val="PargrafodaLista"/>
+        <w:numPr>
+          <w:ilvl w:val="0"/>
+          <w:numId w:val="6"/>
+        </w:numPr>
+        <w:spacing w:after="120"/>
+        <w:ind w:right="454"/>
+      </w:pPr>
+      <w:r>
+        <w:t xml:space="preserve">Dados de contato (endereço; telefone e e-mail)  </w:t>
+      </w:r>
+    </w:p>
+    <w:p>
+      <w:pPr>
+        <w:pStyle w:val="PargrafodaLista"/>
+        <w:numPr>
+          <w:ilvl w:val="0"/>
+          <w:numId w:val="6"/>
+        </w:numPr>
+        <w:spacing w:after="120"/>
+        <w:ind w:right="454"/>
+      </w:pPr>
+      <w:r>
+        <w:t>Atividade (trabalho exercido na ONG)</w:t>
+      </w:r>
+    </w:p>
+    <w:p>
+      <w:pPr>
+        <w:numPr>
+          <w:ilvl w:val="0"/>
+          <w:numId w:val="4"/>
+        </w:numPr>
+        <w:spacing w:after="120"/>
+        <w:ind w:right="454"/>
+        <w:contextualSpacing/>
+      </w:pPr>
+      <w:r>
+        <w:t>Cadastro de doadores</w:t>
+      </w:r>
+    </w:p>
+    <w:p>
+      <w:pPr>
+        <w:spacing w:after="120"/>
+        <w:ind w:left="720" w:right="454"/>
+        <w:contextualSpacing/>
+      </w:pPr>
+      <w:r>
+        <w:t xml:space="preserve">      Registrar as seguintes informações: </w:t>
+      </w:r>
+    </w:p>
+    <w:p>
+      <w:pPr>
+        <w:pStyle w:val="PargrafodaLista"/>
+        <w:numPr>
+          <w:ilvl w:val="0"/>
+          <w:numId w:val="6"/>
+        </w:numPr>
+        <w:spacing w:after="120"/>
+        <w:ind w:right="454"/>
+      </w:pPr>
+      <w:r>
+        <w:t>Código</w:t>
+      </w:r>
+      <w:r>
+        <w:t xml:space="preserve"> </w:t>
+      </w:r>
+      <w:r>
+        <w:t>de registro de doador</w:t>
+      </w:r>
+    </w:p>
+    <w:p>
+      <w:pPr>
+        <w:pStyle w:val="PargrafodaLista"/>
+        <w:numPr>
+          <w:ilvl w:val="0"/>
+          <w:numId w:val="6"/>
+        </w:numPr>
+        <w:spacing w:after="120"/>
+        <w:ind w:right="454"/>
+      </w:pPr>
+      <w:r>
+        <w:t>Dados cadastrais (CPF; Nome; Sexo, Data de Nascimento)</w:t>
+      </w:r>
+    </w:p>
+    <w:p>
+      <w:pPr>
+        <w:pStyle w:val="PargrafodaLista"/>
+        <w:numPr>
+          <w:ilvl w:val="0"/>
+          <w:numId w:val="6"/>
+        </w:numPr>
+        <w:spacing w:after="120"/>
+        <w:ind w:right="454"/>
+      </w:pPr>
+      <w:r>
+        <w:t xml:space="preserve">Dados de contato (endereço; telefone e e-mail)  </w:t>
+      </w:r>
+    </w:p>
+    <w:p>
+      <w:pPr>
+        <w:pStyle w:val="PargrafodaLista"/>
+        <w:numPr>
+          <w:ilvl w:val="0"/>
+          <w:numId w:val="6"/>
+        </w:numPr>
+        <w:spacing w:after="120"/>
+        <w:ind w:right="454"/>
+      </w:pPr>
+      <w:r>
+        <w:t xml:space="preserve">Colaboração (doações feitas para a Ong </w:t>
+      </w:r>
+      <w:r>
+        <w:t>“material e/ou financeira”</w:t>
+      </w:r>
+      <w:r>
+        <w:t>)</w:t>
+      </w:r>
+    </w:p>
+    <w:p>
+      <w:pPr>
+        <w:spacing w:after="120"/>
+        <w:ind w:left="720" w:right="454"/>
+        <w:contextualSpacing/>
+      </w:pPr>
+    </w:p>
+    <w:p>
+      <w:pPr>
+        <w:numPr>
+          <w:ilvl w:val="0"/>
+          <w:numId w:val="4"/>
+        </w:numPr>
+        <w:spacing w:after="120"/>
+        <w:ind w:right="454"/>
+        <w:contextualSpacing/>
+      </w:pPr>
+      <w:r>
+        <w:t>Cadastro de aulas</w:t>
+      </w:r>
+    </w:p>
+    <w:p>
+      <w:pPr>
+        <w:spacing w:after="120"/>
+        <w:ind w:left="720" w:right="454"/>
+        <w:contextualSpacing/>
+      </w:pPr>
+      <w:r>
+        <w:t xml:space="preserve">      Registrar as seguintes informações: </w:t>
+      </w:r>
+    </w:p>
+    <w:p>
+      <w:pPr>
+        <w:pStyle w:val="PargrafodaLista"/>
+        <w:numPr>
+          <w:ilvl w:val="0"/>
+          <w:numId w:val="6"/>
+        </w:numPr>
+        <w:spacing w:after="120"/>
+        <w:ind w:right="454"/>
+      </w:pPr>
+      <w:r>
+        <w:t>Código de registro da aula</w:t>
+      </w:r>
+    </w:p>
+    <w:p>
+      <w:pPr>
+        <w:pStyle w:val="PargrafodaLista"/>
+        <w:numPr>
+          <w:ilvl w:val="0"/>
+          <w:numId w:val="6"/>
+        </w:numPr>
+        <w:spacing w:after="120"/>
+        <w:ind w:right="454"/>
+      </w:pPr>
+      <w:r>
+        <w:t xml:space="preserve">Dados </w:t>
+      </w:r>
+      <w:r>
+        <w:t>da aula</w:t>
+      </w:r>
+      <w:r>
+        <w:t xml:space="preserve"> (Nome; Modalidade; Agenda, Duração da aula</w:t>
+      </w:r>
+      <w:r>
+        <w:t>, valor “R$”, responsável disciplina</w:t>
+      </w:r>
+      <w:r>
+        <w:t>)</w:t>
+      </w:r>
+    </w:p>
+    <w:p>
+      <w:pPr>
+        <w:spacing w:after="120"/>
+        <w:ind w:left="720" w:right="454"/>
+        <w:contextualSpacing/>
+      </w:pPr>
+    </w:p>
+    <w:p>
+      <w:pPr>
+        <w:numPr>
+          <w:ilvl w:val="0"/>
+          <w:numId w:val="4"/>
+        </w:numPr>
+        <w:spacing w:after="120"/>
+        <w:ind w:right="454"/>
+        <w:contextualSpacing/>
+      </w:pPr>
+      <w:r>
+        <w:t>Cadastro de eventos</w:t>
+      </w:r>
+    </w:p>
+    <w:p>
+      <w:pPr>
+        <w:spacing w:after="120"/>
+        <w:ind w:left="720" w:right="454"/>
+        <w:contextualSpacing/>
+      </w:pPr>
+      <w:r>
+        <w:t xml:space="preserve">      Registrar as seguintes informações: </w:t>
+      </w:r>
+    </w:p>
+    <w:p>
+      <w:pPr>
+        <w:pStyle w:val="PargrafodaLista"/>
+        <w:numPr>
+          <w:ilvl w:val="0"/>
+          <w:numId w:val="6"/>
+        </w:numPr>
+        <w:spacing w:after="120"/>
+        <w:ind w:right="454"/>
+      </w:pPr>
+      <w:r>
+        <w:t>Código de evento</w:t>
+      </w:r>
+    </w:p>
+    <w:p>
+      <w:pPr>
+        <w:pStyle w:val="PargrafodaLista"/>
+        <w:numPr>
+          <w:ilvl w:val="0"/>
+          <w:numId w:val="6"/>
+        </w:numPr>
+        <w:spacing w:after="120"/>
+        <w:ind w:right="454"/>
+      </w:pPr>
+      <w:r>
+        <w:t xml:space="preserve">Dados do evento (Nome; Modalidade; Agenda/Data, Duração da eventos, valor “R$”, responsável, participantes) </w:t>
+      </w:r>
+    </w:p>
+    <w:p>
+      <w:pPr>
+        <w:spacing w:after="120"/>
+        <w:ind w:right="454"/>
+      </w:pPr>
+    </w:p>
+    <w:p>
+      <w:pPr>
+        <w:keepNext/>
+        <w:spacing w:before="240"/>
+        <w:jc w:val="left"/>
+        <w:rPr>
+          <w:b/>
+          <w:sz w:val="26"/>
+          <w:szCs w:val="26"/>
+        </w:rPr>
+      </w:pPr>
+      <w:r>
+        <w:rPr>
+          <w:b/>
+          <w:sz w:val="26"/>
+          <w:szCs w:val="26"/>
+        </w:rPr>
+        <w:t>2. Estudo de Viabilidade</w:t>
+      </w:r>
+    </w:p>
+    <w:p>
+      <w:pPr>
+        <w:keepNext/>
+        <w:spacing w:after="120"/>
+        <w:rPr>
+          <w:rFonts w:ascii="Times New Roman" w:hAnsi="Times New Roman" w:cs="Times New Roman"/>
+        </w:rPr>
+      </w:pPr>
+      <w:r>
+        <w:rPr>
+          <w:rFonts w:ascii="Times New Roman" w:hAnsi="Times New Roman" w:cs="Times New Roman"/>
+        </w:rPr>
+        <w:t>Desde sua fundação até os tempos atuais o  Projeto Cultural Republica de Palmares já teve, de passagem, mais de 1500 alunos onde alguns treinaram capoeira por algum tempo, outros se tornaram professores e/ou mestres desta nobre arte marcial e continuam envolvidos na disseminação desta cultura popular até os dias atuais, entretanto, mesmo com todas estas mudanças e evoluções esta ONG ainda continua com o mesmo modelo de controle dos anos 80, período de sua fundação, ou seja, tudo nela é controlado através de fichas de papel, em arquivos empoeirados de difícil acesso</w:t>
+      </w:r>
+      <w:r>
+        <w:rPr>
+          <w:rFonts w:ascii="Times New Roman" w:hAnsi="Times New Roman" w:cs="Times New Roman"/>
+        </w:rPr>
+        <w:t>, que em determinado momento teve parte de seu registro de controles perdido num início de incêndio em meados dos anos 80.</w:t>
+      </w:r>
+    </w:p>
+    <w:p>
+      <w:pPr>
+        <w:keepNext/>
+        <w:spacing w:after="120"/>
+        <w:rPr>
+          <w:rFonts w:ascii="Times New Roman" w:hAnsi="Times New Roman" w:cs="Times New Roman"/>
+          <w:i/>
+        </w:rPr>
+      </w:pPr>
+      <w:r>
+        <w:rPr>
+          <w:rFonts w:ascii="Times New Roman" w:hAnsi="Times New Roman" w:cs="Times New Roman"/>
+        </w:rPr>
+        <w:tab/>
+      </w:r>
+      <w:r>
+        <w:rPr>
+          <w:rFonts w:ascii="Times New Roman" w:hAnsi="Times New Roman" w:cs="Times New Roman"/>
+        </w:rPr>
+        <w:t xml:space="preserve">Baseado nisso nosso grupo está oferecendo como projeto uma solução de controle e gestão de alunos, colaboradores, parceiros e eventos em formato </w:t>
+      </w:r>
+      <w:r>
+        <w:rPr>
+          <w:rFonts w:ascii="Times New Roman" w:hAnsi="Times New Roman" w:cs="Times New Roman"/>
+        </w:rPr>
+        <w:t>de sistema computacional com</w:t>
+      </w:r>
+      <w:r>
+        <w:rPr>
+          <w:rFonts w:ascii="Times New Roman" w:hAnsi="Times New Roman" w:cs="Times New Roman"/>
+        </w:rPr>
+        <w:t xml:space="preserve"> acesso on-line e multiplataforma para a ONG.</w:t>
+      </w:r>
+      <w:r>
+        <w:rPr>
+          <w:rFonts w:ascii="Times New Roman" w:hAnsi="Times New Roman" w:cs="Times New Roman"/>
+        </w:rPr>
+        <w:t xml:space="preserve"> Para </w:t>
+      </w:r>
+      <w:r>
+        <w:rPr>
+          <w:rFonts w:ascii="Times New Roman" w:hAnsi="Times New Roman" w:cs="Times New Roman"/>
+        </w:rPr>
+        <w:t>realização</w:t>
+      </w:r>
+      <w:r>
+        <w:rPr>
+          <w:rFonts w:ascii="Times New Roman" w:hAnsi="Times New Roman" w:cs="Times New Roman"/>
+        </w:rPr>
+        <w:t xml:space="preserve"> </w:t>
+      </w:r>
+      <w:r>
+        <w:rPr>
+          <w:rFonts w:ascii="Times New Roman" w:hAnsi="Times New Roman" w:cs="Times New Roman"/>
+        </w:rPr>
+        <w:t>d</w:t>
+      </w:r>
+      <w:r>
+        <w:rPr>
+          <w:rFonts w:ascii="Times New Roman" w:hAnsi="Times New Roman" w:cs="Times New Roman"/>
+        </w:rPr>
+        <w:t xml:space="preserve">este projeto nosso grupo está analisando alguns parâmetros </w:t>
+      </w:r>
+      <w:r>
+        <w:rPr>
+          <w:rFonts w:ascii="Times New Roman" w:hAnsi="Times New Roman" w:cs="Times New Roman"/>
+        </w:rPr>
+        <w:t>afim de</w:t>
+      </w:r>
+      <w:r>
+        <w:rPr>
+          <w:rFonts w:ascii="Times New Roman" w:hAnsi="Times New Roman" w:cs="Times New Roman"/>
+        </w:rPr>
+        <w:t xml:space="preserve"> </w:t>
+      </w:r>
+      <w:r>
+        <w:rPr>
+          <w:rFonts w:ascii="Times New Roman" w:hAnsi="Times New Roman" w:cs="Times New Roman"/>
+        </w:rPr>
+        <w:t>validar</w:t>
+      </w:r>
+      <w:r>
+        <w:rPr>
+          <w:rFonts w:ascii="Times New Roman" w:hAnsi="Times New Roman" w:cs="Times New Roman"/>
+        </w:rPr>
+        <w:t xml:space="preserve"> sua viabilidade, são eles:</w:t>
+      </w:r>
+      <w:r>
+        <w:rPr>
+          <w:rFonts w:ascii="Times New Roman" w:hAnsi="Times New Roman" w:cs="Times New Roman"/>
+          <w:i/>
+        </w:rPr>
+        <w:t xml:space="preserve"> </w:t>
+      </w:r>
+    </w:p>
+    <w:p>
+      <w:pPr>
+        <w:pStyle w:val="PargrafodaLista"/>
+        <w:keepNext/>
+        <w:numPr>
+          <w:ilvl w:val="0"/>
+          <w:numId w:val="8"/>
+        </w:numPr>
+        <w:spacing w:after="120"/>
+        <w:rPr>
+          <w:rFonts w:ascii="Times New Roman" w:hAnsi="Times New Roman" w:cs="Times New Roman"/>
+        </w:rPr>
+      </w:pPr>
+      <w:r>
+        <w:rPr>
+          <w:rFonts w:ascii="Times New Roman" w:hAnsi="Times New Roman" w:cs="Times New Roman"/>
+        </w:rPr>
+        <w:t xml:space="preserve">Viabilidade econômico-financeira – Por se tratar de um projeto acadêmico </w:t>
+      </w:r>
+      <w:r>
+        <w:rPr>
+          <w:rFonts w:ascii="Times New Roman" w:hAnsi="Times New Roman" w:cs="Times New Roman"/>
+        </w:rPr>
+        <w:t>ao</w:t>
+      </w:r>
+      <w:r>
+        <w:rPr>
+          <w:rFonts w:ascii="Times New Roman" w:hAnsi="Times New Roman" w:cs="Times New Roman"/>
+        </w:rPr>
+        <w:t xml:space="preserve"> qual a ONG se disponibilizou a participar </w:t>
+      </w:r>
+      <w:r>
+        <w:rPr>
+          <w:rFonts w:ascii="Times New Roman" w:hAnsi="Times New Roman" w:cs="Times New Roman"/>
+        </w:rPr>
+        <w:t>este projeto se torna altamente viável do ponto de vista financeiro uma vez que não irá onerar a ONG com Custo de desenvolvimento, os únicos custos que a ONG terá ao final do projeto será com servidores de hospedagem</w:t>
+      </w:r>
+      <w:r>
+        <w:rPr>
+          <w:rFonts w:ascii="Times New Roman" w:hAnsi="Times New Roman" w:cs="Times New Roman"/>
+        </w:rPr>
+        <w:t xml:space="preserve">. Antes de propormos tal projeto para a ONG fizemos uma busca se existia ferramentas no mercado que atendesse a sua necessidade e descobrimos que existem </w:t>
+      </w:r>
+      <w:r>
+        <w:rPr>
+          <w:rFonts w:ascii="Times New Roman" w:hAnsi="Times New Roman" w:cs="Times New Roman"/>
+        </w:rPr>
+        <w:t>diversos</w:t>
+      </w:r>
+      <w:r>
+        <w:rPr>
+          <w:rFonts w:ascii="Times New Roman" w:hAnsi="Times New Roman" w:cs="Times New Roman"/>
+        </w:rPr>
+        <w:t xml:space="preserve"> </w:t>
+      </w:r>
+      <w:proofErr w:type="spellStart"/>
+      <w:r>
+        <w:rPr>
+          <w:rFonts w:ascii="Times New Roman" w:hAnsi="Times New Roman" w:cs="Times New Roman"/>
+        </w:rPr>
+        <w:t>ERPs</w:t>
+      </w:r>
+      <w:proofErr w:type="spellEnd"/>
+      <w:r>
+        <w:rPr>
+          <w:rFonts w:ascii="Times New Roman" w:hAnsi="Times New Roman" w:cs="Times New Roman"/>
+        </w:rPr>
+        <w:t xml:space="preserve"> e </w:t>
+      </w:r>
+      <w:proofErr w:type="spellStart"/>
+      <w:r>
+        <w:rPr>
+          <w:rFonts w:ascii="Times New Roman" w:hAnsi="Times New Roman" w:cs="Times New Roman"/>
+        </w:rPr>
+        <w:t>CRMs</w:t>
+      </w:r>
+      <w:proofErr w:type="spellEnd"/>
+      <w:r>
+        <w:rPr>
+          <w:rFonts w:ascii="Times New Roman" w:hAnsi="Times New Roman" w:cs="Times New Roman"/>
+        </w:rPr>
+        <w:t xml:space="preserve"> que conseguem atender as necessidades proposta, porém nenhuma delas é ajustad</w:t>
+      </w:r>
+      <w:r>
+        <w:rPr>
+          <w:rFonts w:ascii="Times New Roman" w:hAnsi="Times New Roman" w:cs="Times New Roman"/>
+        </w:rPr>
+        <w:t xml:space="preserve">a </w:t>
+      </w:r>
+      <w:r>
+        <w:rPr>
+          <w:rFonts w:ascii="Times New Roman" w:hAnsi="Times New Roman" w:cs="Times New Roman"/>
+        </w:rPr>
+        <w:t xml:space="preserve">para o negócio, fazendo com que seja </w:t>
+      </w:r>
+      <w:r>
+        <w:rPr>
+          <w:rFonts w:ascii="Times New Roman" w:hAnsi="Times New Roman" w:cs="Times New Roman"/>
+        </w:rPr>
+        <w:t>necessárias</w:t>
+      </w:r>
+      <w:r>
+        <w:rPr>
+          <w:rFonts w:ascii="Times New Roman" w:hAnsi="Times New Roman" w:cs="Times New Roman"/>
+        </w:rPr>
+        <w:t xml:space="preserve"> “adaptações” e </w:t>
+      </w:r>
+      <w:r>
+        <w:rPr>
+          <w:rFonts w:ascii="Times New Roman" w:hAnsi="Times New Roman" w:cs="Times New Roman"/>
+        </w:rPr>
+        <w:t xml:space="preserve">isso </w:t>
+      </w:r>
+      <w:r>
+        <w:rPr>
+          <w:rFonts w:ascii="Times New Roman" w:hAnsi="Times New Roman" w:cs="Times New Roman"/>
+        </w:rPr>
+        <w:t>trará além de custo inicias</w:t>
+      </w:r>
+      <w:r>
+        <w:rPr>
+          <w:rFonts w:ascii="Times New Roman" w:hAnsi="Times New Roman" w:cs="Times New Roman"/>
+        </w:rPr>
+        <w:t xml:space="preserve"> também</w:t>
+      </w:r>
+      <w:r>
+        <w:rPr>
+          <w:rFonts w:ascii="Times New Roman" w:hAnsi="Times New Roman" w:cs="Times New Roman"/>
+        </w:rPr>
+        <w:t xml:space="preserve"> custo mensais de utilização e manutenção pois não encontramos </w:t>
+      </w:r>
+      <w:r>
+        <w:rPr>
+          <w:rFonts w:ascii="Times New Roman" w:hAnsi="Times New Roman" w:cs="Times New Roman"/>
+        </w:rPr>
+        <w:t>nenhumas</w:t>
+      </w:r>
+      <w:r>
+        <w:rPr>
+          <w:rFonts w:ascii="Times New Roman" w:hAnsi="Times New Roman" w:cs="Times New Roman"/>
+        </w:rPr>
+        <w:t xml:space="preserve"> desta ferramentas com utilização gratuita e partindo desta diretriz a ONG já manifestou não ter interesse em ter este tipo de custos.</w:t>
+      </w:r>
+    </w:p>
+    <w:p>
+      <w:pPr>
+        <w:keepNext/>
+        <w:spacing w:after="120"/>
+        <w:rPr>
+          <w:rFonts w:ascii="Times New Roman" w:hAnsi="Times New Roman" w:cs="Times New Roman"/>
+        </w:rPr>
+      </w:pPr>
+    </w:p>
+    <w:p>
+      <w:pPr>
+        <w:pStyle w:val="PargrafodaLista"/>
+        <w:keepNext/>
+        <w:numPr>
+          <w:ilvl w:val="0"/>
+          <w:numId w:val="7"/>
+        </w:numPr>
+        <w:spacing w:after="120"/>
+        <w:rPr>
+          <w:rFonts w:ascii="Times New Roman" w:hAnsi="Times New Roman" w:cs="Times New Roman"/>
+        </w:rPr>
+      </w:pPr>
+      <w:r>
+        <w:rPr>
+          <w:rFonts w:ascii="Times New Roman" w:hAnsi="Times New Roman" w:cs="Times New Roman"/>
+        </w:rPr>
+        <w:t xml:space="preserve">Viabilidade Técnica ou Tecnológica - </w:t>
+      </w:r>
+      <w:r>
+        <w:rPr>
+          <w:rFonts w:ascii="Times New Roman" w:hAnsi="Times New Roman" w:cs="Times New Roman"/>
+        </w:rPr>
+        <w:t xml:space="preserve"> </w:t>
+      </w:r>
+      <w:r>
+        <w:rPr>
+          <w:rFonts w:ascii="Times New Roman" w:hAnsi="Times New Roman" w:cs="Times New Roman"/>
+        </w:rPr>
+        <w:t xml:space="preserve">O grupo </w:t>
+      </w:r>
+      <w:r>
+        <w:rPr>
+          <w:rFonts w:ascii="Times New Roman" w:hAnsi="Times New Roman" w:cs="Times New Roman"/>
+        </w:rPr>
+        <w:t xml:space="preserve"> irá desenvolver</w:t>
+      </w:r>
+      <w:r>
+        <w:rPr>
+          <w:rFonts w:ascii="Times New Roman" w:hAnsi="Times New Roman" w:cs="Times New Roman"/>
+        </w:rPr>
+        <w:t xml:space="preserve"> um sistema </w:t>
+      </w:r>
+      <w:r>
+        <w:rPr>
+          <w:rFonts w:ascii="Times New Roman" w:hAnsi="Times New Roman" w:cs="Times New Roman"/>
+        </w:rPr>
+        <w:t xml:space="preserve">computacional onde ele terá um </w:t>
+      </w:r>
+      <w:r>
+        <w:rPr>
+          <w:rFonts w:ascii="Times New Roman" w:hAnsi="Times New Roman" w:cs="Times New Roman"/>
+        </w:rPr>
+        <w:t>banco de dados</w:t>
+      </w:r>
+      <w:r>
+        <w:rPr>
+          <w:rFonts w:ascii="Times New Roman" w:hAnsi="Times New Roman" w:cs="Times New Roman"/>
+        </w:rPr>
+        <w:t xml:space="preserve"> (</w:t>
+      </w:r>
+      <w:r>
+        <w:rPr>
+          <w:rFonts w:ascii="Times New Roman" w:hAnsi="Times New Roman" w:cs="Times New Roman"/>
+        </w:rPr>
+        <w:t xml:space="preserve">banco de dados em </w:t>
+      </w:r>
+      <w:proofErr w:type="spellStart"/>
+      <w:r>
+        <w:rPr>
+          <w:rFonts w:ascii="Times New Roman" w:hAnsi="Times New Roman" w:cs="Times New Roman"/>
+        </w:rPr>
+        <w:t>Transaction</w:t>
+      </w:r>
+      <w:proofErr w:type="spellEnd"/>
+      <w:r>
+        <w:rPr>
+          <w:rFonts w:ascii="Times New Roman" w:hAnsi="Times New Roman" w:cs="Times New Roman"/>
+        </w:rPr>
+        <w:t xml:space="preserve"> SQL Server</w:t>
+      </w:r>
+      <w:r>
+        <w:rPr>
+          <w:rFonts w:ascii="Times New Roman" w:hAnsi="Times New Roman" w:cs="Times New Roman"/>
+        </w:rPr>
+        <w:t>)</w:t>
+      </w:r>
+      <w:r>
+        <w:rPr>
+          <w:rFonts w:ascii="Times New Roman" w:hAnsi="Times New Roman" w:cs="Times New Roman"/>
+        </w:rPr>
+        <w:t xml:space="preserve"> </w:t>
+      </w:r>
+      <w:r>
+        <w:rPr>
+          <w:rFonts w:ascii="Times New Roman" w:hAnsi="Times New Roman" w:cs="Times New Roman"/>
+        </w:rPr>
+        <w:t>que armazenará as informações de cadastros</w:t>
+      </w:r>
+      <w:r>
+        <w:rPr>
+          <w:rFonts w:ascii="Times New Roman" w:hAnsi="Times New Roman" w:cs="Times New Roman"/>
+        </w:rPr>
+        <w:t>,</w:t>
+      </w:r>
+      <w:r>
+        <w:rPr>
+          <w:rFonts w:ascii="Times New Roman" w:hAnsi="Times New Roman" w:cs="Times New Roman"/>
+        </w:rPr>
+        <w:t xml:space="preserve"> eventos </w:t>
+      </w:r>
+      <w:r>
+        <w:rPr>
+          <w:rFonts w:ascii="Times New Roman" w:hAnsi="Times New Roman" w:cs="Times New Roman"/>
+        </w:rPr>
+        <w:lastRenderedPageBreak/>
+        <w:t>e etc</w:t>
+      </w:r>
+      <w:r>
+        <w:rPr>
+          <w:rFonts w:ascii="Times New Roman" w:hAnsi="Times New Roman" w:cs="Times New Roman"/>
+        </w:rPr>
+        <w:t>.</w:t>
+      </w:r>
+      <w:r>
+        <w:rPr>
+          <w:rFonts w:ascii="Times New Roman" w:hAnsi="Times New Roman" w:cs="Times New Roman"/>
+        </w:rPr>
+        <w:t xml:space="preserve"> interagindo com o usuário através de uma plataforma web</w:t>
+      </w:r>
+      <w:r>
+        <w:rPr>
+          <w:rFonts w:ascii="Times New Roman" w:hAnsi="Times New Roman" w:cs="Times New Roman"/>
+        </w:rPr>
+        <w:t xml:space="preserve"> (desenvolvida em </w:t>
+      </w:r>
+      <w:r>
+        <w:rPr>
+          <w:rFonts w:ascii="Times New Roman" w:hAnsi="Times New Roman" w:cs="Times New Roman"/>
+        </w:rPr>
+        <w:t>Python, com um</w:t>
+      </w:r>
+      <w:r>
+        <w:rPr>
+          <w:rFonts w:ascii="Times New Roman" w:hAnsi="Times New Roman" w:cs="Times New Roman"/>
+        </w:rPr>
+        <w:t>a</w:t>
+      </w:r>
+      <w:r>
+        <w:rPr>
+          <w:rFonts w:ascii="Times New Roman" w:hAnsi="Times New Roman" w:cs="Times New Roman"/>
+        </w:rPr>
+        <w:t xml:space="preserve"> interface em HTML com CSS e </w:t>
+      </w:r>
+      <w:r>
+        <w:rPr>
+          <w:rFonts w:ascii="Times New Roman" w:hAnsi="Times New Roman" w:cs="Times New Roman"/>
+        </w:rPr>
+        <w:t>Java Script</w:t>
+      </w:r>
+      <w:r>
+        <w:rPr>
+          <w:rFonts w:ascii="Times New Roman" w:hAnsi="Times New Roman" w:cs="Times New Roman"/>
+        </w:rPr>
+        <w:t>)</w:t>
+      </w:r>
+      <w:r>
+        <w:rPr>
+          <w:rFonts w:ascii="Times New Roman" w:hAnsi="Times New Roman" w:cs="Times New Roman"/>
+        </w:rPr>
+        <w:t xml:space="preserve"> com possibilidade de acesso através de </w:t>
+      </w:r>
+      <w:r>
+        <w:rPr>
+          <w:rFonts w:ascii="Times New Roman" w:hAnsi="Times New Roman" w:cs="Times New Roman"/>
+        </w:rPr>
+        <w:t>mobile, tablet e desktop</w:t>
+      </w:r>
+      <w:r>
+        <w:rPr>
+          <w:rFonts w:ascii="Times New Roman" w:hAnsi="Times New Roman" w:cs="Times New Roman"/>
+        </w:rPr>
+        <w:t xml:space="preserve"> sendo que a única limitação de acesso será ter acesso a internet para </w:t>
+      </w:r>
+      <w:r>
+        <w:rPr>
+          <w:rFonts w:ascii="Times New Roman" w:hAnsi="Times New Roman" w:cs="Times New Roman"/>
+        </w:rPr>
+        <w:t xml:space="preserve"> com acesso através da internet</w:t>
+      </w:r>
+      <w:r>
+        <w:rPr>
+          <w:rFonts w:ascii="Times New Roman" w:hAnsi="Times New Roman" w:cs="Times New Roman"/>
+        </w:rPr>
+        <w:t xml:space="preserve">. Neste </w:t>
+      </w:r>
+      <w:r>
+        <w:rPr>
+          <w:rFonts w:ascii="Times New Roman" w:hAnsi="Times New Roman" w:cs="Times New Roman"/>
+        </w:rPr>
+        <w:t>quesito</w:t>
+      </w:r>
+      <w:r>
+        <w:rPr>
+          <w:rFonts w:ascii="Times New Roman" w:hAnsi="Times New Roman" w:cs="Times New Roman"/>
+        </w:rPr>
+        <w:t xml:space="preserve"> encontramos algumas soluções semelhantes já </w:t>
+      </w:r>
+      <w:r>
+        <w:rPr>
+          <w:rFonts w:ascii="Times New Roman" w:hAnsi="Times New Roman" w:cs="Times New Roman"/>
+        </w:rPr>
+        <w:t>desenvolvidas,</w:t>
+      </w:r>
+      <w:r>
+        <w:rPr>
+          <w:rFonts w:ascii="Times New Roman" w:hAnsi="Times New Roman" w:cs="Times New Roman"/>
+        </w:rPr>
+        <w:t xml:space="preserve"> </w:t>
+      </w:r>
+      <w:r>
+        <w:rPr>
+          <w:rFonts w:ascii="Times New Roman" w:hAnsi="Times New Roman" w:cs="Times New Roman"/>
+        </w:rPr>
+        <w:t>porém todas elas foram feitas com exclusividade, ou seja, sob medida para o cliente e não estão disponíveis para uso de outras empresas.</w:t>
+      </w:r>
+    </w:p>
+    <w:p>
+      <w:pPr>
+        <w:pStyle w:val="PargrafodaLista"/>
+        <w:keepNext/>
+        <w:spacing w:after="120"/>
+        <w:ind w:left="1440"/>
+        <w:rPr>
+          <w:rFonts w:ascii="Times New Roman" w:hAnsi="Times New Roman" w:cs="Times New Roman"/>
+        </w:rPr>
+      </w:pPr>
+    </w:p>
+    <w:p>
+      <w:pPr>
+        <w:pStyle w:val="PargrafodaLista"/>
+        <w:keepNext/>
+        <w:numPr>
+          <w:ilvl w:val="0"/>
+          <w:numId w:val="7"/>
+        </w:numPr>
+        <w:spacing w:after="120"/>
+        <w:rPr>
+          <w:rFonts w:ascii="Times New Roman" w:hAnsi="Times New Roman" w:cs="Times New Roman"/>
+        </w:rPr>
+      </w:pPr>
+      <w:r>
+        <w:rPr>
+          <w:rFonts w:ascii="Times New Roman" w:hAnsi="Times New Roman" w:cs="Times New Roman"/>
+        </w:rPr>
+        <w:t>Viabilidade</w:t>
+      </w:r>
+      <w:r>
+        <w:rPr>
+          <w:rFonts w:ascii="Times New Roman" w:hAnsi="Times New Roman" w:cs="Times New Roman"/>
+        </w:rPr>
+        <w:t xml:space="preserve"> Operacional – A ONG é fechou no ano de 2018 uma parceria com o governo de Osasco a qual receberá uma serie de equipamento s que facilitará a implantação do sistema de gestão e controle ao qual estamos desenvolvendo, pois, nesta parceria está incluso uma serie de computadores, isso deixara a ONG informatizada e dará um maior respaldo ao sistema que implantaremos. Hoje a Ong já dispõe de algumas máquinas e acesso à internet, também possui um domínio de site e é ele que utilizaremos para como endereço do sistema.</w:t>
+      </w:r>
+    </w:p>
+    <w:p>
+      <w:pPr>
+        <w:keepNext/>
+        <w:spacing w:after="120"/>
+      </w:pPr>
+      <w:r>
+        <w:rPr>
+          <w:rFonts w:ascii="Times New Roman" w:hAnsi="Times New Roman" w:cs="Times New Roman"/>
+        </w:rPr>
+        <w:tab/>
+        <w:t xml:space="preserve">A conclusão sobre viabilidade é que de modo geral a solução que estamos propondo já existe e é possivel que a ONG contrate para sua utilização, mas conforme descrito nossa solução se torna mais atrativa e eficiente para este caso porque além de  </w:t>
+      </w:r>
+      <w:r>
+        <w:rPr>
+          <w:rFonts w:ascii="Times New Roman" w:hAnsi="Times New Roman" w:cs="Times New Roman"/>
+        </w:rPr>
+        <w:t>ser feita sob medida para as atuais necessidades primarias da ONG ela também não trará custos adicionais para uma organização sem fins lucrativos.</w:t>
+      </w:r>
+      <w:r>
+        <w:rPr>
+          <w:rFonts w:ascii="Times New Roman" w:hAnsi="Times New Roman" w:cs="Times New Roman"/>
+        </w:rPr>
+        <w:t xml:space="preserve"> </w:t>
+      </w:r>
+    </w:p>
+    <w:p>
+      <w:pPr>
+        <w:rPr>
+          <w:b/>
+        </w:rPr>
+      </w:pPr>
+      <w:r>
+        <w:rPr>
+          <w:b/>
+        </w:rPr>
+        <w:t>2.1. Soluções de Mercado e OPE</w:t>
+      </w:r>
+    </w:p>
+    <w:p>
+      <w:r>
+        <w:t xml:space="preserve">Após o levantamento dos problemas e das necessidades de nosso cliente percebemos que precisávamos entregar algo ajustado para o tipo de negócio ao qual a ONG esta envolvida e descobrimos que existem muitas soluções similares e até adaptáveis disponíveis no mercado, porém nenhuma delas é </w:t>
+      </w:r>
+      <w:r>
+        <w:t>totalmente ajustada para a finalidade esperada e a grande maioria será onerosa para a ONG, segue abaixo algumas delas:</w:t>
+      </w:r>
+    </w:p>
+    <w:p>
+      <w:pPr>
+        <w:pStyle w:val="PargrafodaLista"/>
+        <w:numPr>
+          <w:ilvl w:val="0"/>
+          <w:numId w:val="9"/>
+        </w:numPr>
+        <w:jc w:val="both"/>
+        <w:rPr>
+          <w:rFonts w:ascii="Times New Roman" w:hAnsi="Times New Roman" w:cs="Times New Roman"/>
+          <w:sz w:val="24"/>
+          <w:szCs w:val="24"/>
+        </w:rPr>
+      </w:pPr>
+      <w:r>
+        <w:t xml:space="preserve"> </w:t>
+      </w:r>
+      <w:hyperlink r:id="rId12" w:history="1">
+        <w:r>
+          <w:rPr>
+            <w:rStyle w:val="Hyperlink"/>
+            <w:rFonts w:ascii="Times New Roman" w:hAnsi="Times New Roman" w:cs="Times New Roman"/>
+            <w:color w:val="auto"/>
+            <w:sz w:val="24"/>
+            <w:szCs w:val="24"/>
+            <w:u w:val="none"/>
+          </w:rPr>
+          <w:t>https://gmpe.com.br</w:t>
+        </w:r>
+      </w:hyperlink>
+      <w:r>
+        <w:rPr>
+          <w:rFonts w:ascii="Times New Roman" w:hAnsi="Times New Roman" w:cs="Times New Roman"/>
+          <w:sz w:val="24"/>
+          <w:szCs w:val="24"/>
+        </w:rPr>
+        <w:t xml:space="preserve"> </w:t>
+      </w:r>
+      <w:r>
+        <w:rPr>
+          <w:rFonts w:ascii="Times New Roman" w:hAnsi="Times New Roman" w:cs="Times New Roman"/>
+          <w:sz w:val="24"/>
+          <w:szCs w:val="24"/>
+        </w:rPr>
+        <w:t xml:space="preserve">  - </w:t>
+      </w:r>
+      <w:r>
+        <w:rPr>
+          <w:rFonts w:ascii="Times New Roman" w:hAnsi="Times New Roman" w:cs="Times New Roman"/>
+          <w:sz w:val="24"/>
+          <w:szCs w:val="24"/>
+        </w:rPr>
+        <w:t>O GMPE é um sistema para gerenciamento de empresas totalmente online e integrado. Em um único ambiente você pode cadastrar seus clientes, fornecedores, controlar o fluxo financeiro de sua empresa, agendar seus compromissos, registrar os atendimentos de seus clientes, emitir boletos bancários</w:t>
+      </w:r>
+      <w:r>
+        <w:rPr>
+          <w:rFonts w:ascii="Times New Roman" w:hAnsi="Times New Roman" w:cs="Times New Roman"/>
+          <w:sz w:val="24"/>
+          <w:szCs w:val="24"/>
+        </w:rPr>
+        <w:t>.</w:t>
+      </w:r>
+    </w:p>
+    <w:p>
+      <w:pPr>
+        <w:pStyle w:val="PargrafodaLista"/>
+        <w:numPr>
+          <w:ilvl w:val="0"/>
+          <w:numId w:val="9"/>
+        </w:numPr>
+        <w:jc w:val="both"/>
+        <w:rPr>
+          <w:rFonts w:ascii="Times New Roman" w:hAnsi="Times New Roman" w:cs="Times New Roman"/>
+          <w:sz w:val="24"/>
+          <w:szCs w:val="24"/>
+        </w:rPr>
+      </w:pPr>
+      <w:r>
+        <w:rPr>
+          <w:rFonts w:ascii="Times New Roman" w:hAnsi="Times New Roman" w:cs="Times New Roman"/>
+          <w:sz w:val="24"/>
+          <w:szCs w:val="24"/>
+        </w:rPr>
+        <w:t>https://www.skywork.com.br</w:t>
+      </w:r>
+      <w:r>
+        <w:rPr>
+          <w:rFonts w:ascii="Times New Roman" w:hAnsi="Times New Roman" w:cs="Times New Roman"/>
+          <w:sz w:val="24"/>
+          <w:szCs w:val="24"/>
+        </w:rPr>
+        <w:t xml:space="preserve"> - </w:t>
+      </w:r>
+      <w:r>
+        <w:rPr>
+          <w:rFonts w:ascii="Times New Roman" w:hAnsi="Times New Roman" w:cs="Times New Roman"/>
+          <w:sz w:val="24"/>
+          <w:szCs w:val="24"/>
+        </w:rPr>
+        <w:t>O cadastro de colaboradores tem como objetivo principal a agilidade, permitindo que o usuário tenha acesso a todas as informações de seus colaboradores rapidamente, para maior facilidade na gestão online de sua empresa.</w:t>
+      </w:r>
+    </w:p>
+    <w:p>
+      <w:pPr>
+        <w:pStyle w:val="PargrafodaLista"/>
+        <w:numPr>
+          <w:ilvl w:val="0"/>
+          <w:numId w:val="9"/>
+        </w:numPr>
+        <w:rPr>
+          <w:rFonts w:ascii="Times New Roman" w:hAnsi="Times New Roman" w:cs="Times New Roman"/>
+          <w:sz w:val="24"/>
+          <w:szCs w:val="24"/>
+        </w:rPr>
+      </w:pPr>
+      <w:r>
+        <w:rPr>
+          <w:rFonts w:ascii="Times New Roman" w:hAnsi="Times New Roman" w:cs="Times New Roman"/>
+          <w:sz w:val="24"/>
+          <w:szCs w:val="24"/>
+        </w:rPr>
+        <w:t>http://www.portalongfacil.com.br</w:t>
+      </w:r>
+      <w:r>
+        <w:rPr>
+          <w:rFonts w:ascii="Times New Roman" w:hAnsi="Times New Roman" w:cs="Times New Roman"/>
+          <w:sz w:val="24"/>
+          <w:szCs w:val="24"/>
+        </w:rPr>
+        <w:t xml:space="preserve"> - </w:t>
+      </w:r>
+      <w:r>
+        <w:rPr>
+          <w:rFonts w:ascii="Times New Roman" w:hAnsi="Times New Roman" w:cs="Times New Roman"/>
+          <w:sz w:val="24"/>
+          <w:szCs w:val="24"/>
+        </w:rPr>
+        <w:t>O ONG</w:t>
+      </w:r>
+      <w:r>
+        <w:rPr>
+          <w:rFonts w:ascii="Times New Roman" w:hAnsi="Times New Roman" w:cs="Times New Roman"/>
+          <w:sz w:val="24"/>
+          <w:szCs w:val="24"/>
+        </w:rPr>
+        <w:t xml:space="preserve"> </w:t>
+      </w:r>
+      <w:r>
+        <w:rPr>
+          <w:rFonts w:ascii="Times New Roman" w:hAnsi="Times New Roman" w:cs="Times New Roman"/>
+          <w:sz w:val="24"/>
+          <w:szCs w:val="24"/>
+        </w:rPr>
+        <w:t>Fácil é um sistema online que possibilita gerir as ONGs de forma automatizada e com informações para apoiar decisões estratégicas, além de facilitar a prestação de contas para os financiadores.</w:t>
+      </w:r>
+    </w:p>
+    <w:p>
+      <w:pPr>
+        <w:pStyle w:val="PargrafodaLista"/>
+        <w:numPr>
+          <w:ilvl w:val="0"/>
+          <w:numId w:val="9"/>
+        </w:numPr>
+        <w:jc w:val="both"/>
+        <w:rPr>
+          <w:rFonts w:ascii="Times New Roman" w:hAnsi="Times New Roman" w:cs="Times New Roman"/>
+          <w:sz w:val="24"/>
+          <w:szCs w:val="24"/>
+        </w:rPr>
+      </w:pPr>
+      <w:r>
+        <w:rPr>
+          <w:rFonts w:ascii="Times New Roman" w:hAnsi="Times New Roman" w:cs="Times New Roman"/>
+          <w:sz w:val="24"/>
+          <w:szCs w:val="24"/>
+        </w:rPr>
+        <w:t>https://hyb.com.br</w:t>
+      </w:r>
+      <w:r>
+        <w:rPr>
+          <w:rFonts w:ascii="Times New Roman" w:hAnsi="Times New Roman" w:cs="Times New Roman"/>
+          <w:sz w:val="24"/>
+          <w:szCs w:val="24"/>
+        </w:rPr>
+        <w:t xml:space="preserve"> - </w:t>
+      </w:r>
+      <w:r>
+        <w:rPr>
+          <w:rFonts w:ascii="Times New Roman" w:hAnsi="Times New Roman" w:cs="Times New Roman"/>
+          <w:sz w:val="24"/>
+          <w:szCs w:val="24"/>
+        </w:rPr>
+        <w:t xml:space="preserve">Software para o terceiro setor especializado na gestão de entidades sem fins lucrativos. Sistema 100% online com integração contábil para ong, </w:t>
+      </w:r>
+      <w:r>
+        <w:rPr>
+          <w:rFonts w:ascii="Times New Roman" w:hAnsi="Times New Roman" w:cs="Times New Roman"/>
+          <w:sz w:val="24"/>
+          <w:szCs w:val="24"/>
+        </w:rPr>
+        <w:t>APAE</w:t>
+      </w:r>
+      <w:r>
+        <w:rPr>
+          <w:rFonts w:ascii="Times New Roman" w:hAnsi="Times New Roman" w:cs="Times New Roman"/>
+          <w:sz w:val="24"/>
+          <w:szCs w:val="24"/>
+        </w:rPr>
+        <w:t xml:space="preserve">, associação, fundação, instituto, igreja, </w:t>
+      </w:r>
+      <w:r>
+        <w:rPr>
+          <w:rFonts w:ascii="Times New Roman" w:hAnsi="Times New Roman" w:cs="Times New Roman"/>
+          <w:sz w:val="24"/>
+          <w:szCs w:val="24"/>
+        </w:rPr>
+        <w:t>OSCIP</w:t>
+      </w:r>
+      <w:r>
+        <w:rPr>
+          <w:rFonts w:ascii="Times New Roman" w:hAnsi="Times New Roman" w:cs="Times New Roman"/>
+          <w:sz w:val="24"/>
+          <w:szCs w:val="24"/>
+        </w:rPr>
+        <w:t>.</w:t>
+      </w:r>
+    </w:p>
+    <w:p>
+      <w:pPr>
+        <w:pStyle w:val="PargrafodaLista"/>
+        <w:numPr>
+          <w:ilvl w:val="0"/>
+          <w:numId w:val="9"/>
+        </w:numPr>
+        <w:spacing w:after="120"/>
+        <w:ind w:right="454"/>
+        <w:jc w:val="both"/>
+      </w:pPr>
+      <w:r>
+        <w:rPr>
+          <w:rFonts w:ascii="Times New Roman" w:hAnsi="Times New Roman" w:cs="Times New Roman"/>
+          <w:sz w:val="24"/>
+          <w:szCs w:val="24"/>
+        </w:rPr>
+        <w:t>Monografias</w:t>
+      </w:r>
+      <w:r>
+        <w:rPr>
+          <w:rFonts w:ascii="Times New Roman" w:hAnsi="Times New Roman" w:cs="Times New Roman"/>
+          <w:sz w:val="24"/>
+          <w:szCs w:val="24"/>
+        </w:rPr>
+        <w:t xml:space="preserve"> - </w:t>
+      </w:r>
+      <w:r>
+        <w:rPr>
+          <w:rFonts w:ascii="Times New Roman" w:hAnsi="Times New Roman" w:cs="Times New Roman"/>
+          <w:sz w:val="24"/>
+          <w:szCs w:val="24"/>
+        </w:rPr>
+        <w:t>Um aplicativo para dispositivos móveis voltado para ONG'S e Voluntários [manuscrito]</w:t>
+      </w:r>
+      <w:r>
+        <w:rPr>
+          <w:rFonts w:ascii="Times New Roman" w:hAnsi="Times New Roman" w:cs="Times New Roman"/>
+          <w:sz w:val="24"/>
+          <w:szCs w:val="24"/>
+        </w:rPr>
+        <w:t xml:space="preserve">; </w:t>
+      </w:r>
+      <w:r>
+        <w:rPr>
+          <w:rFonts w:ascii="Segoe UI" w:hAnsi="Segoe UI" w:cs="Segoe UI"/>
+          <w:color w:val="000000"/>
           <w:sz w:val="20"/>
           <w:szCs w:val="20"/>
-        </w:rPr>
-        <w:t>Exemplo de evento</w:t>
-      </w:r>
-      <w:r>
-        <w:rPr>
-          <w:rFonts w:ascii="Helvetica Neue" w:eastAsia="Helvetica Neue" w:hAnsi="Helvetica Neue" w:cs="Helvetica Neue"/>
-          <w:b/>
+          <w:shd w:val="clear" w:color="auto" w:fill="FFFFFF"/>
+        </w:rPr>
+        <w:t>2017</w:t>
+      </w:r>
+      <w:r>
+        <w:rPr>
+          <w:rFonts w:ascii="Segoe UI" w:hAnsi="Segoe UI" w:cs="Segoe UI"/>
+          <w:color w:val="000000"/>
           <w:sz w:val="20"/>
           <w:szCs w:val="20"/>
-        </w:rPr>
-        <w:t xml:space="preserve">. </w:t>
-      </w:r>
-      <w:r>
-        <w:rPr>
-          <w:rFonts w:ascii="Helvetica Neue" w:eastAsia="Helvetica Neue" w:hAnsi="Helvetica Neue" w:cs="Helvetica Neue"/>
-          <w:b/>
-          <w:sz w:val="20"/>
-          <w:szCs w:val="20"/>
-        </w:rPr>
-        <w:t>Oficina de Berimbau</w:t>
-      </w:r>
-    </w:p>
-    <w:p>
-      <w:pPr>
-        <w:spacing w:after="120"/>
-        <w:ind w:left="454" w:right="454"/>
-        <w:jc w:val="center"/>
-        <w:rPr>
-          <w:rFonts w:ascii="Helvetica Neue" w:eastAsia="Helvetica Neue" w:hAnsi="Helvetica Neue" w:cs="Helvetica Neue"/>
-          <w:b/>
-          <w:sz w:val="20"/>
-          <w:szCs w:val="20"/>
-        </w:rPr>
-      </w:pPr>
+          <w:shd w:val="clear" w:color="auto" w:fill="FFFFFF"/>
+        </w:rPr>
+        <w:t xml:space="preserve">; </w:t>
+      </w:r>
+      <w:bookmarkStart w:id="0" w:name="_GoBack"/>
+      <w:bookmarkEnd w:id="0"/>
     </w:p>
     <w:p>
       <w:pPr>
         <w:ind w:left="284" w:hanging="284"/>
       </w:pPr>
+      <w:r>
+        <w:tab/>
+      </w:r>
     </w:p>
     <w:sectPr>
       <w:type w:val="continuous"/>
@@ -1355,6 +2681,458 @@
     </w:lvl>
   </w:abstractNum>
   <w:abstractNum w:abstractNumId="2" w15:restartNumberingAfterBreak="0">
+    <w:nsid w:val="2E1338B4"/>
+    <w:multiLevelType w:val="multilevel"/>
+    <w:tmpl w:val="29C8650C"/>
+    <w:lvl w:ilvl="0">
+      <w:start w:val="1"/>
+      <w:numFmt w:val="bullet"/>
+      <w:lvlText w:val="●"/>
+      <w:lvlJc w:val="left"/>
+      <w:pPr>
+        <w:ind w:left="720" w:hanging="360"/>
+      </w:pPr>
+      <w:rPr>
+        <w:u w:val="none"/>
+      </w:rPr>
+    </w:lvl>
+    <w:lvl w:ilvl="1">
+      <w:start w:val="1"/>
+      <w:numFmt w:val="bullet"/>
+      <w:lvlText w:val="○"/>
+      <w:lvlJc w:val="left"/>
+      <w:pPr>
+        <w:ind w:left="1440" w:hanging="360"/>
+      </w:pPr>
+      <w:rPr>
+        <w:u w:val="none"/>
+      </w:rPr>
+    </w:lvl>
+    <w:lvl w:ilvl="2">
+      <w:start w:val="1"/>
+      <w:numFmt w:val="bullet"/>
+      <w:lvlText w:val="■"/>
+      <w:lvlJc w:val="left"/>
+      <w:pPr>
+        <w:ind w:left="2160" w:hanging="360"/>
+      </w:pPr>
+      <w:rPr>
+        <w:u w:val="none"/>
+      </w:rPr>
+    </w:lvl>
+    <w:lvl w:ilvl="3">
+      <w:start w:val="1"/>
+      <w:numFmt w:val="bullet"/>
+      <w:lvlText w:val="●"/>
+      <w:lvlJc w:val="left"/>
+      <w:pPr>
+        <w:ind w:left="2880" w:hanging="360"/>
+      </w:pPr>
+      <w:rPr>
+        <w:u w:val="none"/>
+      </w:rPr>
+    </w:lvl>
+    <w:lvl w:ilvl="4">
+      <w:start w:val="1"/>
+      <w:numFmt w:val="bullet"/>
+      <w:lvlText w:val="○"/>
+      <w:lvlJc w:val="left"/>
+      <w:pPr>
+        <w:ind w:left="3600" w:hanging="360"/>
+      </w:pPr>
+      <w:rPr>
+        <w:u w:val="none"/>
+      </w:rPr>
+    </w:lvl>
+    <w:lvl w:ilvl="5">
+      <w:start w:val="1"/>
+      <w:numFmt w:val="bullet"/>
+      <w:lvlText w:val="■"/>
+      <w:lvlJc w:val="left"/>
+      <w:pPr>
+        <w:ind w:left="4320" w:hanging="360"/>
+      </w:pPr>
+      <w:rPr>
+        <w:u w:val="none"/>
+      </w:rPr>
+    </w:lvl>
+    <w:lvl w:ilvl="6">
+      <w:start w:val="1"/>
+      <w:numFmt w:val="bullet"/>
+      <w:lvlText w:val="●"/>
+      <w:lvlJc w:val="left"/>
+      <w:pPr>
+        <w:ind w:left="5040" w:hanging="360"/>
+      </w:pPr>
+      <w:rPr>
+        <w:u w:val="none"/>
+      </w:rPr>
+    </w:lvl>
+    <w:lvl w:ilvl="7">
+      <w:start w:val="1"/>
+      <w:numFmt w:val="bullet"/>
+      <w:lvlText w:val="○"/>
+      <w:lvlJc w:val="left"/>
+      <w:pPr>
+        <w:ind w:left="5760" w:hanging="360"/>
+      </w:pPr>
+      <w:rPr>
+        <w:u w:val="none"/>
+      </w:rPr>
+    </w:lvl>
+    <w:lvl w:ilvl="8">
+      <w:start w:val="1"/>
+      <w:numFmt w:val="bullet"/>
+      <w:lvlText w:val="■"/>
+      <w:lvlJc w:val="left"/>
+      <w:pPr>
+        <w:ind w:left="6480" w:hanging="360"/>
+      </w:pPr>
+      <w:rPr>
+        <w:u w:val="none"/>
+      </w:rPr>
+    </w:lvl>
+  </w:abstractNum>
+  <w:abstractNum w:abstractNumId="3" w15:restartNumberingAfterBreak="0">
+    <w:nsid w:val="47431324"/>
+    <w:multiLevelType w:val="hybridMultilevel"/>
+    <w:tmpl w:val="E62A6EEC"/>
+    <w:lvl w:ilvl="0" w:tplc="04160001">
+      <w:start w:val="1"/>
+      <w:numFmt w:val="bullet"/>
+      <w:lvlText w:val=""/>
+      <w:lvlJc w:val="left"/>
+      <w:pPr>
+        <w:ind w:left="1440" w:hanging="360"/>
+      </w:pPr>
+      <w:rPr>
+        <w:rFonts w:ascii="Symbol" w:hAnsi="Symbol" w:hint="default"/>
+      </w:rPr>
+    </w:lvl>
+    <w:lvl w:ilvl="1" w:tplc="04160003" w:tentative="1">
+      <w:start w:val="1"/>
+      <w:numFmt w:val="bullet"/>
+      <w:lvlText w:val="o"/>
+      <w:lvlJc w:val="left"/>
+      <w:pPr>
+        <w:ind w:left="2160" w:hanging="360"/>
+      </w:pPr>
+      <w:rPr>
+        <w:rFonts w:ascii="Courier New" w:hAnsi="Courier New" w:cs="Courier New" w:hint="default"/>
+      </w:rPr>
+    </w:lvl>
+    <w:lvl w:ilvl="2" w:tplc="04160005" w:tentative="1">
+      <w:start w:val="1"/>
+      <w:numFmt w:val="bullet"/>
+      <w:lvlText w:val=""/>
+      <w:lvlJc w:val="left"/>
+      <w:pPr>
+        <w:ind w:left="2880" w:hanging="360"/>
+      </w:pPr>
+      <w:rPr>
+        <w:rFonts w:ascii="Wingdings" w:hAnsi="Wingdings" w:hint="default"/>
+      </w:rPr>
+    </w:lvl>
+    <w:lvl w:ilvl="3" w:tplc="04160001" w:tentative="1">
+      <w:start w:val="1"/>
+      <w:numFmt w:val="bullet"/>
+      <w:lvlText w:val=""/>
+      <w:lvlJc w:val="left"/>
+      <w:pPr>
+        <w:ind w:left="3600" w:hanging="360"/>
+      </w:pPr>
+      <w:rPr>
+        <w:rFonts w:ascii="Symbol" w:hAnsi="Symbol" w:hint="default"/>
+      </w:rPr>
+    </w:lvl>
+    <w:lvl w:ilvl="4" w:tplc="04160003" w:tentative="1">
+      <w:start w:val="1"/>
+      <w:numFmt w:val="bullet"/>
+      <w:lvlText w:val="o"/>
+      <w:lvlJc w:val="left"/>
+      <w:pPr>
+        <w:ind w:left="4320" w:hanging="360"/>
+      </w:pPr>
+      <w:rPr>
+        <w:rFonts w:ascii="Courier New" w:hAnsi="Courier New" w:cs="Courier New" w:hint="default"/>
+      </w:rPr>
+    </w:lvl>
+    <w:lvl w:ilvl="5" w:tplc="04160005" w:tentative="1">
+      <w:start w:val="1"/>
+      <w:numFmt w:val="bullet"/>
+      <w:lvlText w:val=""/>
+      <w:lvlJc w:val="left"/>
+      <w:pPr>
+        <w:ind w:left="5040" w:hanging="360"/>
+      </w:pPr>
+      <w:rPr>
+        <w:rFonts w:ascii="Wingdings" w:hAnsi="Wingdings" w:hint="default"/>
+      </w:rPr>
+    </w:lvl>
+    <w:lvl w:ilvl="6" w:tplc="04160001" w:tentative="1">
+      <w:start w:val="1"/>
+      <w:numFmt w:val="bullet"/>
+      <w:lvlText w:val=""/>
+      <w:lvlJc w:val="left"/>
+      <w:pPr>
+        <w:ind w:left="5760" w:hanging="360"/>
+      </w:pPr>
+      <w:rPr>
+        <w:rFonts w:ascii="Symbol" w:hAnsi="Symbol" w:hint="default"/>
+      </w:rPr>
+    </w:lvl>
+    <w:lvl w:ilvl="7" w:tplc="04160003" w:tentative="1">
+      <w:start w:val="1"/>
+      <w:numFmt w:val="bullet"/>
+      <w:lvlText w:val="o"/>
+      <w:lvlJc w:val="left"/>
+      <w:pPr>
+        <w:ind w:left="6480" w:hanging="360"/>
+      </w:pPr>
+      <w:rPr>
+        <w:rFonts w:ascii="Courier New" w:hAnsi="Courier New" w:cs="Courier New" w:hint="default"/>
+      </w:rPr>
+    </w:lvl>
+    <w:lvl w:ilvl="8" w:tplc="04160005" w:tentative="1">
+      <w:start w:val="1"/>
+      <w:numFmt w:val="bullet"/>
+      <w:lvlText w:val=""/>
+      <w:lvlJc w:val="left"/>
+      <w:pPr>
+        <w:ind w:left="7200" w:hanging="360"/>
+      </w:pPr>
+      <w:rPr>
+        <w:rFonts w:ascii="Wingdings" w:hAnsi="Wingdings" w:hint="default"/>
+      </w:rPr>
+    </w:lvl>
+  </w:abstractNum>
+  <w:abstractNum w:abstractNumId="4" w15:restartNumberingAfterBreak="0">
+    <w:nsid w:val="51C54230"/>
+    <w:multiLevelType w:val="hybridMultilevel"/>
+    <w:tmpl w:val="B8063D1E"/>
+    <w:lvl w:ilvl="0" w:tplc="04160001">
+      <w:start w:val="1"/>
+      <w:numFmt w:val="bullet"/>
+      <w:lvlText w:val=""/>
+      <w:lvlJc w:val="left"/>
+      <w:pPr>
+        <w:ind w:left="720" w:hanging="360"/>
+      </w:pPr>
+      <w:rPr>
+        <w:rFonts w:ascii="Symbol" w:hAnsi="Symbol" w:hint="default"/>
+      </w:rPr>
+    </w:lvl>
+    <w:lvl w:ilvl="1" w:tplc="04160003" w:tentative="1">
+      <w:start w:val="1"/>
+      <w:numFmt w:val="bullet"/>
+      <w:lvlText w:val="o"/>
+      <w:lvlJc w:val="left"/>
+      <w:pPr>
+        <w:ind w:left="1440" w:hanging="360"/>
+      </w:pPr>
+      <w:rPr>
+        <w:rFonts w:ascii="Courier New" w:hAnsi="Courier New" w:cs="Courier New" w:hint="default"/>
+      </w:rPr>
+    </w:lvl>
+    <w:lvl w:ilvl="2" w:tplc="04160005" w:tentative="1">
+      <w:start w:val="1"/>
+      <w:numFmt w:val="bullet"/>
+      <w:lvlText w:val=""/>
+      <w:lvlJc w:val="left"/>
+      <w:pPr>
+        <w:ind w:left="2160" w:hanging="360"/>
+      </w:pPr>
+      <w:rPr>
+        <w:rFonts w:ascii="Wingdings" w:hAnsi="Wingdings" w:hint="default"/>
+      </w:rPr>
+    </w:lvl>
+    <w:lvl w:ilvl="3" w:tplc="04160001" w:tentative="1">
+      <w:start w:val="1"/>
+      <w:numFmt w:val="bullet"/>
+      <w:lvlText w:val=""/>
+      <w:lvlJc w:val="left"/>
+      <w:pPr>
+        <w:ind w:left="2880" w:hanging="360"/>
+      </w:pPr>
+      <w:rPr>
+        <w:rFonts w:ascii="Symbol" w:hAnsi="Symbol" w:hint="default"/>
+      </w:rPr>
+    </w:lvl>
+    <w:lvl w:ilvl="4" w:tplc="04160003" w:tentative="1">
+      <w:start w:val="1"/>
+      <w:numFmt w:val="bullet"/>
+      <w:lvlText w:val="o"/>
+      <w:lvlJc w:val="left"/>
+      <w:pPr>
+        <w:ind w:left="3600" w:hanging="360"/>
+      </w:pPr>
+      <w:rPr>
+        <w:rFonts w:ascii="Courier New" w:hAnsi="Courier New" w:cs="Courier New" w:hint="default"/>
+      </w:rPr>
+    </w:lvl>
+    <w:lvl w:ilvl="5" w:tplc="04160005" w:tentative="1">
+      <w:start w:val="1"/>
+      <w:numFmt w:val="bullet"/>
+      <w:lvlText w:val=""/>
+      <w:lvlJc w:val="left"/>
+      <w:pPr>
+        <w:ind w:left="4320" w:hanging="360"/>
+      </w:pPr>
+      <w:rPr>
+        <w:rFonts w:ascii="Wingdings" w:hAnsi="Wingdings" w:hint="default"/>
+      </w:rPr>
+    </w:lvl>
+    <w:lvl w:ilvl="6" w:tplc="04160001" w:tentative="1">
+      <w:start w:val="1"/>
+      <w:numFmt w:val="bullet"/>
+      <w:lvlText w:val=""/>
+      <w:lvlJc w:val="left"/>
+      <w:pPr>
+        <w:ind w:left="5040" w:hanging="360"/>
+      </w:pPr>
+      <w:rPr>
+        <w:rFonts w:ascii="Symbol" w:hAnsi="Symbol" w:hint="default"/>
+      </w:rPr>
+    </w:lvl>
+    <w:lvl w:ilvl="7" w:tplc="04160003" w:tentative="1">
+      <w:start w:val="1"/>
+      <w:numFmt w:val="bullet"/>
+      <w:lvlText w:val="o"/>
+      <w:lvlJc w:val="left"/>
+      <w:pPr>
+        <w:ind w:left="5760" w:hanging="360"/>
+      </w:pPr>
+      <w:rPr>
+        <w:rFonts w:ascii="Courier New" w:hAnsi="Courier New" w:cs="Courier New" w:hint="default"/>
+      </w:rPr>
+    </w:lvl>
+    <w:lvl w:ilvl="8" w:tplc="04160005" w:tentative="1">
+      <w:start w:val="1"/>
+      <w:numFmt w:val="bullet"/>
+      <w:lvlText w:val=""/>
+      <w:lvlJc w:val="left"/>
+      <w:pPr>
+        <w:ind w:left="6480" w:hanging="360"/>
+      </w:pPr>
+      <w:rPr>
+        <w:rFonts w:ascii="Wingdings" w:hAnsi="Wingdings" w:hint="default"/>
+      </w:rPr>
+    </w:lvl>
+  </w:abstractNum>
+  <w:abstractNum w:abstractNumId="5" w15:restartNumberingAfterBreak="0">
+    <w:nsid w:val="5E4074E3"/>
+    <w:multiLevelType w:val="hybridMultilevel"/>
+    <w:tmpl w:val="EC82F34A"/>
+    <w:lvl w:ilvl="0" w:tplc="04160001">
+      <w:start w:val="1"/>
+      <w:numFmt w:val="bullet"/>
+      <w:lvlText w:val=""/>
+      <w:lvlJc w:val="left"/>
+      <w:pPr>
+        <w:ind w:left="2520" w:hanging="360"/>
+      </w:pPr>
+      <w:rPr>
+        <w:rFonts w:ascii="Symbol" w:hAnsi="Symbol" w:hint="default"/>
+      </w:rPr>
+    </w:lvl>
+    <w:lvl w:ilvl="1" w:tplc="04160003" w:tentative="1">
+      <w:start w:val="1"/>
+      <w:numFmt w:val="bullet"/>
+      <w:lvlText w:val="o"/>
+      <w:lvlJc w:val="left"/>
+      <w:pPr>
+        <w:ind w:left="3240" w:hanging="360"/>
+      </w:pPr>
+      <w:rPr>
+        <w:rFonts w:ascii="Courier New" w:hAnsi="Courier New" w:cs="Courier New" w:hint="default"/>
+      </w:rPr>
+    </w:lvl>
+    <w:lvl w:ilvl="2" w:tplc="04160005" w:tentative="1">
+      <w:start w:val="1"/>
+      <w:numFmt w:val="bullet"/>
+      <w:lvlText w:val=""/>
+      <w:lvlJc w:val="left"/>
+      <w:pPr>
+        <w:ind w:left="3960" w:hanging="360"/>
+      </w:pPr>
+      <w:rPr>
+        <w:rFonts w:ascii="Wingdings" w:hAnsi="Wingdings" w:hint="default"/>
+      </w:rPr>
+    </w:lvl>
+    <w:lvl w:ilvl="3" w:tplc="04160001" w:tentative="1">
+      <w:start w:val="1"/>
+      <w:numFmt w:val="bullet"/>
+      <w:lvlText w:val=""/>
+      <w:lvlJc w:val="left"/>
+      <w:pPr>
+        <w:ind w:left="4680" w:hanging="360"/>
+      </w:pPr>
+      <w:rPr>
+        <w:rFonts w:ascii="Symbol" w:hAnsi="Symbol" w:hint="default"/>
+      </w:rPr>
+    </w:lvl>
+    <w:lvl w:ilvl="4" w:tplc="04160003" w:tentative="1">
+      <w:start w:val="1"/>
+      <w:numFmt w:val="bullet"/>
+      <w:lvlText w:val="o"/>
+      <w:lvlJc w:val="left"/>
+      <w:pPr>
+        <w:ind w:left="5400" w:hanging="360"/>
+      </w:pPr>
+      <w:rPr>
+        <w:rFonts w:ascii="Courier New" w:hAnsi="Courier New" w:cs="Courier New" w:hint="default"/>
+      </w:rPr>
+    </w:lvl>
+    <w:lvl w:ilvl="5" w:tplc="04160005" w:tentative="1">
+      <w:start w:val="1"/>
+      <w:numFmt w:val="bullet"/>
+      <w:lvlText w:val=""/>
+      <w:lvlJc w:val="left"/>
+      <w:pPr>
+        <w:ind w:left="6120" w:hanging="360"/>
+      </w:pPr>
+      <w:rPr>
+        <w:rFonts w:ascii="Wingdings" w:hAnsi="Wingdings" w:hint="default"/>
+      </w:rPr>
+    </w:lvl>
+    <w:lvl w:ilvl="6" w:tplc="04160001" w:tentative="1">
+      <w:start w:val="1"/>
+      <w:numFmt w:val="bullet"/>
+      <w:lvlText w:val=""/>
+      <w:lvlJc w:val="left"/>
+      <w:pPr>
+        <w:ind w:left="6840" w:hanging="360"/>
+      </w:pPr>
+      <w:rPr>
+        <w:rFonts w:ascii="Symbol" w:hAnsi="Symbol" w:hint="default"/>
+      </w:rPr>
+    </w:lvl>
+    <w:lvl w:ilvl="7" w:tplc="04160003" w:tentative="1">
+      <w:start w:val="1"/>
+      <w:numFmt w:val="bullet"/>
+      <w:lvlText w:val="o"/>
+      <w:lvlJc w:val="left"/>
+      <w:pPr>
+        <w:ind w:left="7560" w:hanging="360"/>
+      </w:pPr>
+      <w:rPr>
+        <w:rFonts w:ascii="Courier New" w:hAnsi="Courier New" w:cs="Courier New" w:hint="default"/>
+      </w:rPr>
+    </w:lvl>
+    <w:lvl w:ilvl="8" w:tplc="04160005" w:tentative="1">
+      <w:start w:val="1"/>
+      <w:numFmt w:val="bullet"/>
+      <w:lvlText w:val=""/>
+      <w:lvlJc w:val="left"/>
+      <w:pPr>
+        <w:ind w:left="8280" w:hanging="360"/>
+      </w:pPr>
+      <w:rPr>
+        <w:rFonts w:ascii="Wingdings" w:hAnsi="Wingdings" w:hint="default"/>
+      </w:rPr>
+    </w:lvl>
+  </w:abstractNum>
+  <w:abstractNum w:abstractNumId="6" w15:restartNumberingAfterBreak="0">
     <w:nsid w:val="65386188"/>
     <w:multiLevelType w:val="hybridMultilevel"/>
     <w:tmpl w:val="F14A418A"/>
@@ -1461,6 +3239,232 @@
       <w:lvlJc w:val="left"/>
       <w:pPr>
         <w:ind w:left="6480" w:hanging="360"/>
+      </w:pPr>
+      <w:rPr>
+        <w:rFonts w:ascii="Wingdings" w:hAnsi="Wingdings" w:hint="default"/>
+      </w:rPr>
+    </w:lvl>
+  </w:abstractNum>
+  <w:abstractNum w:abstractNumId="7" w15:restartNumberingAfterBreak="0">
+    <w:nsid w:val="6DCB5391"/>
+    <w:multiLevelType w:val="hybridMultilevel"/>
+    <w:tmpl w:val="01800134"/>
+    <w:lvl w:ilvl="0" w:tplc="04160001">
+      <w:start w:val="1"/>
+      <w:numFmt w:val="bullet"/>
+      <w:lvlText w:val=""/>
+      <w:lvlJc w:val="left"/>
+      <w:pPr>
+        <w:ind w:left="1440" w:hanging="360"/>
+      </w:pPr>
+      <w:rPr>
+        <w:rFonts w:ascii="Symbol" w:hAnsi="Symbol" w:hint="default"/>
+      </w:rPr>
+    </w:lvl>
+    <w:lvl w:ilvl="1" w:tplc="04160003" w:tentative="1">
+      <w:start w:val="1"/>
+      <w:numFmt w:val="bullet"/>
+      <w:lvlText w:val="o"/>
+      <w:lvlJc w:val="left"/>
+      <w:pPr>
+        <w:ind w:left="2160" w:hanging="360"/>
+      </w:pPr>
+      <w:rPr>
+        <w:rFonts w:ascii="Courier New" w:hAnsi="Courier New" w:cs="Courier New" w:hint="default"/>
+      </w:rPr>
+    </w:lvl>
+    <w:lvl w:ilvl="2" w:tplc="04160005" w:tentative="1">
+      <w:start w:val="1"/>
+      <w:numFmt w:val="bullet"/>
+      <w:lvlText w:val=""/>
+      <w:lvlJc w:val="left"/>
+      <w:pPr>
+        <w:ind w:left="2880" w:hanging="360"/>
+      </w:pPr>
+      <w:rPr>
+        <w:rFonts w:ascii="Wingdings" w:hAnsi="Wingdings" w:hint="default"/>
+      </w:rPr>
+    </w:lvl>
+    <w:lvl w:ilvl="3" w:tplc="04160001" w:tentative="1">
+      <w:start w:val="1"/>
+      <w:numFmt w:val="bullet"/>
+      <w:lvlText w:val=""/>
+      <w:lvlJc w:val="left"/>
+      <w:pPr>
+        <w:ind w:left="3600" w:hanging="360"/>
+      </w:pPr>
+      <w:rPr>
+        <w:rFonts w:ascii="Symbol" w:hAnsi="Symbol" w:hint="default"/>
+      </w:rPr>
+    </w:lvl>
+    <w:lvl w:ilvl="4" w:tplc="04160003" w:tentative="1">
+      <w:start w:val="1"/>
+      <w:numFmt w:val="bullet"/>
+      <w:lvlText w:val="o"/>
+      <w:lvlJc w:val="left"/>
+      <w:pPr>
+        <w:ind w:left="4320" w:hanging="360"/>
+      </w:pPr>
+      <w:rPr>
+        <w:rFonts w:ascii="Courier New" w:hAnsi="Courier New" w:cs="Courier New" w:hint="default"/>
+      </w:rPr>
+    </w:lvl>
+    <w:lvl w:ilvl="5" w:tplc="04160005" w:tentative="1">
+      <w:start w:val="1"/>
+      <w:numFmt w:val="bullet"/>
+      <w:lvlText w:val=""/>
+      <w:lvlJc w:val="left"/>
+      <w:pPr>
+        <w:ind w:left="5040" w:hanging="360"/>
+      </w:pPr>
+      <w:rPr>
+        <w:rFonts w:ascii="Wingdings" w:hAnsi="Wingdings" w:hint="default"/>
+      </w:rPr>
+    </w:lvl>
+    <w:lvl w:ilvl="6" w:tplc="04160001" w:tentative="1">
+      <w:start w:val="1"/>
+      <w:numFmt w:val="bullet"/>
+      <w:lvlText w:val=""/>
+      <w:lvlJc w:val="left"/>
+      <w:pPr>
+        <w:ind w:left="5760" w:hanging="360"/>
+      </w:pPr>
+      <w:rPr>
+        <w:rFonts w:ascii="Symbol" w:hAnsi="Symbol" w:hint="default"/>
+      </w:rPr>
+    </w:lvl>
+    <w:lvl w:ilvl="7" w:tplc="04160003" w:tentative="1">
+      <w:start w:val="1"/>
+      <w:numFmt w:val="bullet"/>
+      <w:lvlText w:val="o"/>
+      <w:lvlJc w:val="left"/>
+      <w:pPr>
+        <w:ind w:left="6480" w:hanging="360"/>
+      </w:pPr>
+      <w:rPr>
+        <w:rFonts w:ascii="Courier New" w:hAnsi="Courier New" w:cs="Courier New" w:hint="default"/>
+      </w:rPr>
+    </w:lvl>
+    <w:lvl w:ilvl="8" w:tplc="04160005" w:tentative="1">
+      <w:start w:val="1"/>
+      <w:numFmt w:val="bullet"/>
+      <w:lvlText w:val=""/>
+      <w:lvlJc w:val="left"/>
+      <w:pPr>
+        <w:ind w:left="7200" w:hanging="360"/>
+      </w:pPr>
+      <w:rPr>
+        <w:rFonts w:ascii="Wingdings" w:hAnsi="Wingdings" w:hint="default"/>
+      </w:rPr>
+    </w:lvl>
+  </w:abstractNum>
+  <w:abstractNum w:abstractNumId="8" w15:restartNumberingAfterBreak="0">
+    <w:nsid w:val="79CB31E4"/>
+    <w:multiLevelType w:val="hybridMultilevel"/>
+    <w:tmpl w:val="8ADA5A06"/>
+    <w:lvl w:ilvl="0" w:tplc="40465142">
+      <w:start w:val="1"/>
+      <w:numFmt w:val="bullet"/>
+      <w:lvlText w:val="o"/>
+      <w:lvlJc w:val="left"/>
+      <w:pPr>
+        <w:ind w:left="1800" w:hanging="360"/>
+      </w:pPr>
+      <w:rPr>
+        <w:rFonts w:ascii="Courier New" w:hAnsi="Courier New" w:cs="Times New Roman" w:hint="default"/>
+      </w:rPr>
+    </w:lvl>
+    <w:lvl w:ilvl="1" w:tplc="04160003" w:tentative="1">
+      <w:start w:val="1"/>
+      <w:numFmt w:val="bullet"/>
+      <w:lvlText w:val="o"/>
+      <w:lvlJc w:val="left"/>
+      <w:pPr>
+        <w:ind w:left="2520" w:hanging="360"/>
+      </w:pPr>
+      <w:rPr>
+        <w:rFonts w:ascii="Courier New" w:hAnsi="Courier New" w:cs="Courier New" w:hint="default"/>
+      </w:rPr>
+    </w:lvl>
+    <w:lvl w:ilvl="2" w:tplc="04160005" w:tentative="1">
+      <w:start w:val="1"/>
+      <w:numFmt w:val="bullet"/>
+      <w:lvlText w:val=""/>
+      <w:lvlJc w:val="left"/>
+      <w:pPr>
+        <w:ind w:left="3240" w:hanging="360"/>
+      </w:pPr>
+      <w:rPr>
+        <w:rFonts w:ascii="Wingdings" w:hAnsi="Wingdings" w:hint="default"/>
+      </w:rPr>
+    </w:lvl>
+    <w:lvl w:ilvl="3" w:tplc="04160001" w:tentative="1">
+      <w:start w:val="1"/>
+      <w:numFmt w:val="bullet"/>
+      <w:lvlText w:val=""/>
+      <w:lvlJc w:val="left"/>
+      <w:pPr>
+        <w:ind w:left="3960" w:hanging="360"/>
+      </w:pPr>
+      <w:rPr>
+        <w:rFonts w:ascii="Symbol" w:hAnsi="Symbol" w:hint="default"/>
+      </w:rPr>
+    </w:lvl>
+    <w:lvl w:ilvl="4" w:tplc="04160003" w:tentative="1">
+      <w:start w:val="1"/>
+      <w:numFmt w:val="bullet"/>
+      <w:lvlText w:val="o"/>
+      <w:lvlJc w:val="left"/>
+      <w:pPr>
+        <w:ind w:left="4680" w:hanging="360"/>
+      </w:pPr>
+      <w:rPr>
+        <w:rFonts w:ascii="Courier New" w:hAnsi="Courier New" w:cs="Courier New" w:hint="default"/>
+      </w:rPr>
+    </w:lvl>
+    <w:lvl w:ilvl="5" w:tplc="04160005" w:tentative="1">
+      <w:start w:val="1"/>
+      <w:numFmt w:val="bullet"/>
+      <w:lvlText w:val=""/>
+      <w:lvlJc w:val="left"/>
+      <w:pPr>
+        <w:ind w:left="5400" w:hanging="360"/>
+      </w:pPr>
+      <w:rPr>
+        <w:rFonts w:ascii="Wingdings" w:hAnsi="Wingdings" w:hint="default"/>
+      </w:rPr>
+    </w:lvl>
+    <w:lvl w:ilvl="6" w:tplc="04160001" w:tentative="1">
+      <w:start w:val="1"/>
+      <w:numFmt w:val="bullet"/>
+      <w:lvlText w:val=""/>
+      <w:lvlJc w:val="left"/>
+      <w:pPr>
+        <w:ind w:left="6120" w:hanging="360"/>
+      </w:pPr>
+      <w:rPr>
+        <w:rFonts w:ascii="Symbol" w:hAnsi="Symbol" w:hint="default"/>
+      </w:rPr>
+    </w:lvl>
+    <w:lvl w:ilvl="7" w:tplc="04160003" w:tentative="1">
+      <w:start w:val="1"/>
+      <w:numFmt w:val="bullet"/>
+      <w:lvlText w:val="o"/>
+      <w:lvlJc w:val="left"/>
+      <w:pPr>
+        <w:ind w:left="6840" w:hanging="360"/>
+      </w:pPr>
+      <w:rPr>
+        <w:rFonts w:ascii="Courier New" w:hAnsi="Courier New" w:cs="Courier New" w:hint="default"/>
+      </w:rPr>
+    </w:lvl>
+    <w:lvl w:ilvl="8" w:tplc="04160005" w:tentative="1">
+      <w:start w:val="1"/>
+      <w:numFmt w:val="bullet"/>
+      <w:lvlText w:val=""/>
+      <w:lvlJc w:val="left"/>
+      <w:pPr>
+        <w:ind w:left="7560" w:hanging="360"/>
       </w:pPr>
       <w:rPr>
         <w:rFonts w:ascii="Wingdings" w:hAnsi="Wingdings" w:hint="default"/>
@@ -1474,7 +3478,25 @@
     <w:abstractNumId w:val="0"/>
   </w:num>
   <w:num w:numId="3">
+    <w:abstractNumId w:val="6"/>
+  </w:num>
+  <w:num w:numId="4">
     <w:abstractNumId w:val="2"/>
+  </w:num>
+  <w:num w:numId="5">
+    <w:abstractNumId w:val="5"/>
+  </w:num>
+  <w:num w:numId="6">
+    <w:abstractNumId w:val="8"/>
+  </w:num>
+  <w:num w:numId="7">
+    <w:abstractNumId w:val="7"/>
+  </w:num>
+  <w:num w:numId="8">
+    <w:abstractNumId w:val="3"/>
+  </w:num>
+  <w:num w:numId="9">
+    <w:abstractNumId w:val="4"/>
   </w:num>
 </w:numbering>
 </file>
@@ -1508,7 +3530,7 @@
       </w:pPr>
     </w:pPrDefault>
   </w:docDefaults>
-  <w:latentStyles w:defLockedState="0" w:defUIPriority="99" w:defSemiHidden="0" w:defUnhideWhenUsed="0" w:defQFormat="0" w:count="375">
+  <w:latentStyles w:defLockedState="0" w:defUIPriority="99" w:defSemiHidden="0" w:defUnhideWhenUsed="0" w:defQFormat="0" w:count="376">
     <w:lsdException w:name="Normal" w:uiPriority="0" w:qFormat="1"/>
     <w:lsdException w:name="heading 1" w:uiPriority="9" w:qFormat="1"/>
     <w:lsdException w:name="heading 2" w:semiHidden="1" w:uiPriority="9" w:unhideWhenUsed="1" w:qFormat="1"/>
@@ -1884,6 +3906,7 @@
     <w:lsdException w:name="Smart Hyperlink" w:semiHidden="1" w:unhideWhenUsed="1"/>
     <w:lsdException w:name="Hashtag" w:semiHidden="1" w:unhideWhenUsed="1"/>
     <w:lsdException w:name="Unresolved Mention" w:semiHidden="1" w:unhideWhenUsed="1"/>
+    <w:lsdException w:name="Smart Link" w:semiHidden="1" w:unhideWhenUsed="1"/>
   </w:latentStyles>
   <w:style w:type="paragraph" w:default="1" w:styleId="Normal">
     <w:name w:val="Normal"/>
@@ -2146,6 +4169,37 @@
     <w:rPr>
       <w:color w:val="605E5C"/>
       <w:shd w:val="clear" w:color="auto" w:fill="E1DFDD"/>
+    </w:rPr>
+  </w:style>
+  <w:style w:type="paragraph" w:styleId="Textodebalo">
+    <w:name w:val="Balloon Text"/>
+    <w:basedOn w:val="Normal"/>
+    <w:link w:val="TextodebaloChar"/>
+    <w:uiPriority w:val="99"/>
+    <w:semiHidden/>
+    <w:unhideWhenUsed/>
+    <w:rsid w:val="0040433A"/>
+    <w:pPr>
+      <w:spacing w:before="0"/>
+    </w:pPr>
+    <w:rPr>
+      <w:rFonts w:ascii="Segoe UI" w:hAnsi="Segoe UI" w:cs="Segoe UI"/>
+      <w:sz w:val="18"/>
+      <w:szCs w:val="18"/>
+    </w:rPr>
+  </w:style>
+  <w:style w:type="character" w:customStyle="1" w:styleId="TextodebaloChar">
+    <w:name w:val="Texto de balão Char"/>
+    <w:basedOn w:val="Fontepargpadro"/>
+    <w:link w:val="Textodebalo"/>
+    <w:uiPriority w:val="99"/>
+    <w:semiHidden/>
+    <w:rsid w:val="0040433A"/>
+    <w:rPr>
+      <w:rFonts w:ascii="Segoe UI" w:hAnsi="Segoe UI" w:cs="Segoe UI"/>
+      <w:sz w:val="18"/>
+      <w:szCs w:val="18"/>
+      <w:lang w:val="pt-BR"/>
     </w:rPr>
   </w:style>
 </w:styles>

</xml_diff>